<commit_message>
Update Project Design Doc [WORD].docx
</commit_message>
<xml_diff>
--- a/Docs/Project Design Doc [WORD].docx
+++ b/Docs/Project Design Doc [WORD].docx
@@ -43,7 +43,7 @@
           </w:p>
           <w:p>
             <w:pPr>
-              <w:pStyle w:val="Title"/>
+              <w:pStyle w:val="Titel"/>
               <w:spacing w:after="0"/>
             </w:pPr>
             <w:bookmarkStart w:id="0" w:name="_sn8odskll2nw" w:colFirst="0" w:colLast="0"/>
@@ -237,10 +237,797 @@
           </w:tcPr>
           <w:p>
             <w:pPr>
-              <w:pStyle w:val="Heading1"/>
+              <w:shd w:val="clear" w:color="auto" w:fill="FFFFFF"/>
+              <w:spacing w:after="60" w:line="240" w:lineRule="auto"/>
+              <w:rPr>
+                <w:rFonts w:ascii="Roboto Condensed" w:eastAsia="Roboto Condensed" w:hAnsi="Roboto Condensed" w:cs="Roboto Condensed"/>
+                <w:b/>
+                <w:color w:val="4A86E8"/>
+                <w:sz w:val="36"/>
+                <w:szCs w:val="36"/>
+              </w:rPr>
             </w:pPr>
             <w:bookmarkStart w:id="1" w:name="_ic97nye8eswm" w:colFirst="0" w:colLast="0"/>
             <w:bookmarkEnd w:id="1"/>
+            <w:r>
+              <w:rPr>
+                <w:rFonts w:ascii="Roboto Condensed" w:eastAsia="Roboto Condensed" w:hAnsi="Roboto Condensed" w:cs="Roboto Condensed"/>
+                <w:b/>
+                <w:color w:val="4A86E8"/>
+                <w:sz w:val="36"/>
+                <w:szCs w:val="36"/>
+              </w:rPr>
+              <w:t>Pre-Production Questions</w:t>
+            </w:r>
+          </w:p>
+          <w:p>
+            <w:pPr>
+              <w:numPr>
+                <w:ilvl w:val="0"/>
+                <w:numId w:val="2"/>
+              </w:numPr>
+              <w:shd w:val="clear" w:color="auto" w:fill="FFFFFF"/>
+              <w:spacing w:after="60" w:line="240" w:lineRule="auto"/>
+              <w:rPr>
+                <w:rFonts w:ascii="Helvetica" w:eastAsia="Times New Roman" w:hAnsi="Helvetica" w:cs="Times New Roman"/>
+                <w:b/>
+                <w:bCs/>
+                <w:color w:val="231F20"/>
+                <w:spacing w:val="4"/>
+                <w:sz w:val="27"/>
+                <w:szCs w:val="27"/>
+                <w:lang w:val="en-US" w:eastAsia="de-AT"/>
+              </w:rPr>
+            </w:pPr>
+            <w:r>
+              <w:rPr>
+                <w:rFonts w:ascii="Helvetica" w:eastAsia="Times New Roman" w:hAnsi="Helvetica" w:cs="Times New Roman"/>
+                <w:b/>
+                <w:bCs/>
+                <w:color w:val="231F20"/>
+                <w:spacing w:val="4"/>
+                <w:sz w:val="27"/>
+                <w:szCs w:val="27"/>
+                <w:lang w:val="en-US" w:eastAsia="de-AT"/>
+              </w:rPr>
+              <w:t>What is the game about?</w:t>
+            </w:r>
+            <w:r>
+              <w:rPr>
+                <w:rFonts w:ascii="Helvetica" w:eastAsia="Times New Roman" w:hAnsi="Helvetica" w:cs="Times New Roman"/>
+                <w:b/>
+                <w:bCs/>
+                <w:color w:val="231F20"/>
+                <w:spacing w:val="4"/>
+                <w:sz w:val="27"/>
+                <w:szCs w:val="27"/>
+                <w:lang w:val="en-US" w:eastAsia="de-AT"/>
+              </w:rPr>
+              <w:br/>
+            </w:r>
+          </w:p>
+          <w:p>
+            <w:pPr>
+              <w:numPr>
+                <w:ilvl w:val="0"/>
+                <w:numId w:val="2"/>
+              </w:numPr>
+              <w:shd w:val="clear" w:color="auto" w:fill="FFFFFF"/>
+              <w:spacing w:before="100" w:beforeAutospacing="1" w:after="60" w:line="240" w:lineRule="auto"/>
+              <w:rPr>
+                <w:rFonts w:ascii="Helvetica" w:eastAsia="Times New Roman" w:hAnsi="Helvetica" w:cs="Times New Roman"/>
+                <w:b/>
+                <w:bCs/>
+                <w:color w:val="231F20"/>
+                <w:spacing w:val="4"/>
+                <w:sz w:val="27"/>
+                <w:szCs w:val="27"/>
+                <w:lang w:val="de-AT" w:eastAsia="de-AT"/>
+              </w:rPr>
+            </w:pPr>
+            <w:r>
+              <w:rPr>
+                <w:rFonts w:ascii="Helvetica" w:eastAsia="Times New Roman" w:hAnsi="Helvetica" w:cs="Times New Roman"/>
+                <w:b/>
+                <w:bCs/>
+                <w:color w:val="231F20"/>
+                <w:spacing w:val="4"/>
+                <w:sz w:val="27"/>
+                <w:szCs w:val="27"/>
+                <w:lang w:val="de-AT" w:eastAsia="de-AT"/>
+              </w:rPr>
+              <w:t xml:space="preserve">Who </w:t>
+            </w:r>
+            <w:proofErr w:type="spellStart"/>
+            <w:r>
+              <w:rPr>
+                <w:rFonts w:ascii="Helvetica" w:eastAsia="Times New Roman" w:hAnsi="Helvetica" w:cs="Times New Roman"/>
+                <w:b/>
+                <w:bCs/>
+                <w:color w:val="231F20"/>
+                <w:spacing w:val="4"/>
+                <w:sz w:val="27"/>
+                <w:szCs w:val="27"/>
+                <w:lang w:val="de-AT" w:eastAsia="de-AT"/>
+              </w:rPr>
+              <w:t>is</w:t>
+            </w:r>
+            <w:proofErr w:type="spellEnd"/>
+            <w:r>
+              <w:rPr>
+                <w:rFonts w:ascii="Helvetica" w:eastAsia="Times New Roman" w:hAnsi="Helvetica" w:cs="Times New Roman"/>
+                <w:b/>
+                <w:bCs/>
+                <w:color w:val="231F20"/>
+                <w:spacing w:val="4"/>
+                <w:sz w:val="27"/>
+                <w:szCs w:val="27"/>
+                <w:lang w:val="de-AT" w:eastAsia="de-AT"/>
+              </w:rPr>
+              <w:t xml:space="preserve"> </w:t>
+            </w:r>
+            <w:proofErr w:type="spellStart"/>
+            <w:r>
+              <w:rPr>
+                <w:rFonts w:ascii="Helvetica" w:eastAsia="Times New Roman" w:hAnsi="Helvetica" w:cs="Times New Roman"/>
+                <w:b/>
+                <w:bCs/>
+                <w:color w:val="231F20"/>
+                <w:spacing w:val="4"/>
+                <w:sz w:val="27"/>
+                <w:szCs w:val="27"/>
+                <w:lang w:val="de-AT" w:eastAsia="de-AT"/>
+              </w:rPr>
+              <w:t>the</w:t>
+            </w:r>
+            <w:proofErr w:type="spellEnd"/>
+            <w:r>
+              <w:rPr>
+                <w:rFonts w:ascii="Helvetica" w:eastAsia="Times New Roman" w:hAnsi="Helvetica" w:cs="Times New Roman"/>
+                <w:b/>
+                <w:bCs/>
+                <w:color w:val="231F20"/>
+                <w:spacing w:val="4"/>
+                <w:sz w:val="27"/>
+                <w:szCs w:val="27"/>
+                <w:lang w:val="de-AT" w:eastAsia="de-AT"/>
+              </w:rPr>
+              <w:t xml:space="preserve"> </w:t>
+            </w:r>
+            <w:proofErr w:type="spellStart"/>
+            <w:r>
+              <w:rPr>
+                <w:rFonts w:ascii="Helvetica" w:eastAsia="Times New Roman" w:hAnsi="Helvetica" w:cs="Times New Roman"/>
+                <w:b/>
+                <w:bCs/>
+                <w:color w:val="231F20"/>
+                <w:spacing w:val="4"/>
+                <w:sz w:val="27"/>
+                <w:szCs w:val="27"/>
+                <w:lang w:val="de-AT" w:eastAsia="de-AT"/>
+              </w:rPr>
+              <w:t>audience</w:t>
+            </w:r>
+            <w:proofErr w:type="spellEnd"/>
+            <w:r>
+              <w:rPr>
+                <w:rFonts w:ascii="Helvetica" w:eastAsia="Times New Roman" w:hAnsi="Helvetica" w:cs="Times New Roman"/>
+                <w:b/>
+                <w:bCs/>
+                <w:color w:val="231F20"/>
+                <w:spacing w:val="4"/>
+                <w:sz w:val="27"/>
+                <w:szCs w:val="27"/>
+                <w:lang w:val="de-AT" w:eastAsia="de-AT"/>
+              </w:rPr>
+              <w:t>?</w:t>
+            </w:r>
+            <w:r>
+              <w:rPr>
+                <w:rFonts w:ascii="Helvetica" w:eastAsia="Times New Roman" w:hAnsi="Helvetica" w:cs="Times New Roman"/>
+                <w:b/>
+                <w:bCs/>
+                <w:color w:val="231F20"/>
+                <w:spacing w:val="4"/>
+                <w:sz w:val="27"/>
+                <w:szCs w:val="27"/>
+                <w:lang w:val="de-AT" w:eastAsia="de-AT"/>
+              </w:rPr>
+              <w:br/>
+            </w:r>
+            <w:proofErr w:type="spellStart"/>
+            <w:r>
+              <w:rPr>
+                <w:rFonts w:ascii="Helvetica" w:eastAsia="Times New Roman" w:hAnsi="Helvetica" w:cs="Times New Roman"/>
+                <w:i/>
+                <w:iCs/>
+                <w:color w:val="231F20"/>
+                <w:spacing w:val="4"/>
+                <w:sz w:val="27"/>
+                <w:szCs w:val="27"/>
+                <w:lang w:val="de-AT" w:eastAsia="de-AT"/>
+              </w:rPr>
+              <w:t>Everyone</w:t>
+            </w:r>
+            <w:proofErr w:type="spellEnd"/>
+            <w:r>
+              <w:rPr>
+                <w:rFonts w:ascii="Helvetica" w:eastAsia="Times New Roman" w:hAnsi="Helvetica" w:cs="Times New Roman"/>
+                <w:i/>
+                <w:iCs/>
+                <w:color w:val="231F20"/>
+                <w:spacing w:val="4"/>
+                <w:sz w:val="27"/>
+                <w:szCs w:val="27"/>
+                <w:lang w:val="de-AT" w:eastAsia="de-AT"/>
+              </w:rPr>
+              <w:t xml:space="preserve"> </w:t>
+            </w:r>
+            <w:proofErr w:type="spellStart"/>
+            <w:r>
+              <w:rPr>
+                <w:rFonts w:ascii="Helvetica" w:eastAsia="Times New Roman" w:hAnsi="Helvetica" w:cs="Times New Roman"/>
+                <w:i/>
+                <w:iCs/>
+                <w:color w:val="231F20"/>
+                <w:spacing w:val="4"/>
+                <w:sz w:val="27"/>
+                <w:szCs w:val="27"/>
+                <w:lang w:val="de-AT" w:eastAsia="de-AT"/>
+              </w:rPr>
+              <w:t>who</w:t>
+            </w:r>
+            <w:proofErr w:type="spellEnd"/>
+            <w:r>
+              <w:rPr>
+                <w:rFonts w:ascii="Helvetica" w:eastAsia="Times New Roman" w:hAnsi="Helvetica" w:cs="Times New Roman"/>
+                <w:i/>
+                <w:iCs/>
+                <w:color w:val="231F20"/>
+                <w:spacing w:val="4"/>
+                <w:sz w:val="27"/>
+                <w:szCs w:val="27"/>
+                <w:lang w:val="de-AT" w:eastAsia="de-AT"/>
+              </w:rPr>
+              <w:t xml:space="preserve"> </w:t>
+            </w:r>
+            <w:proofErr w:type="spellStart"/>
+            <w:r>
+              <w:rPr>
+                <w:rFonts w:ascii="Helvetica" w:eastAsia="Times New Roman" w:hAnsi="Helvetica" w:cs="Times New Roman"/>
+                <w:i/>
+                <w:iCs/>
+                <w:color w:val="231F20"/>
+                <w:spacing w:val="4"/>
+                <w:sz w:val="27"/>
+                <w:szCs w:val="27"/>
+                <w:lang w:val="de-AT" w:eastAsia="de-AT"/>
+              </w:rPr>
+              <w:t>likes</w:t>
+            </w:r>
+            <w:proofErr w:type="spellEnd"/>
+            <w:r>
+              <w:rPr>
+                <w:rFonts w:ascii="Helvetica" w:eastAsia="Times New Roman" w:hAnsi="Helvetica" w:cs="Times New Roman"/>
+                <w:i/>
+                <w:iCs/>
+                <w:color w:val="231F20"/>
+                <w:spacing w:val="4"/>
+                <w:sz w:val="27"/>
+                <w:szCs w:val="27"/>
+                <w:lang w:val="de-AT" w:eastAsia="de-AT"/>
+              </w:rPr>
+              <w:t xml:space="preserve"> </w:t>
+            </w:r>
+            <w:proofErr w:type="spellStart"/>
+            <w:r>
+              <w:rPr>
+                <w:rFonts w:ascii="Helvetica" w:eastAsia="Times New Roman" w:hAnsi="Helvetica" w:cs="Times New Roman"/>
+                <w:i/>
+                <w:iCs/>
+                <w:color w:val="231F20"/>
+                <w:spacing w:val="4"/>
+                <w:sz w:val="27"/>
+                <w:szCs w:val="27"/>
+                <w:lang w:val="de-AT" w:eastAsia="de-AT"/>
+              </w:rPr>
+              <w:t>games</w:t>
+            </w:r>
+            <w:proofErr w:type="spellEnd"/>
+            <w:r>
+              <w:rPr>
+                <w:rFonts w:ascii="Helvetica" w:eastAsia="Times New Roman" w:hAnsi="Helvetica" w:cs="Times New Roman"/>
+                <w:i/>
+                <w:iCs/>
+                <w:color w:val="231F20"/>
+                <w:spacing w:val="4"/>
+                <w:sz w:val="27"/>
+                <w:szCs w:val="27"/>
+                <w:lang w:val="de-AT" w:eastAsia="de-AT"/>
+              </w:rPr>
+              <w:t>.</w:t>
+            </w:r>
+          </w:p>
+          <w:p>
+            <w:pPr>
+              <w:numPr>
+                <w:ilvl w:val="0"/>
+                <w:numId w:val="2"/>
+              </w:numPr>
+              <w:shd w:val="clear" w:color="auto" w:fill="FFFFFF"/>
+              <w:spacing w:before="100" w:beforeAutospacing="1" w:after="60" w:line="240" w:lineRule="auto"/>
+              <w:rPr>
+                <w:rFonts w:ascii="Helvetica" w:eastAsia="Times New Roman" w:hAnsi="Helvetica" w:cs="Times New Roman"/>
+                <w:color w:val="231F20"/>
+                <w:spacing w:val="4"/>
+                <w:sz w:val="27"/>
+                <w:szCs w:val="27"/>
+                <w:lang w:val="de-AT" w:eastAsia="de-AT"/>
+              </w:rPr>
+            </w:pPr>
+            <w:r>
+              <w:rPr>
+                <w:rFonts w:ascii="Helvetica" w:eastAsia="Times New Roman" w:hAnsi="Helvetica" w:cs="Times New Roman"/>
+                <w:b/>
+                <w:bCs/>
+                <w:color w:val="231F20"/>
+                <w:spacing w:val="4"/>
+                <w:sz w:val="27"/>
+                <w:szCs w:val="27"/>
+                <w:lang w:val="en-US" w:eastAsia="de-AT"/>
+              </w:rPr>
+              <w:t>Is there a market for it? What’s the competition like?</w:t>
+            </w:r>
+            <w:r>
+              <w:rPr>
+                <w:rFonts w:ascii="Helvetica" w:eastAsia="Times New Roman" w:hAnsi="Helvetica" w:cs="Times New Roman"/>
+                <w:color w:val="231F20"/>
+                <w:spacing w:val="4"/>
+                <w:sz w:val="27"/>
+                <w:szCs w:val="27"/>
+                <w:lang w:val="en-US" w:eastAsia="de-AT"/>
+              </w:rPr>
+              <w:br/>
+            </w:r>
+            <w:r>
+              <w:rPr>
+                <w:rFonts w:ascii="Helvetica" w:eastAsia="Times New Roman" w:hAnsi="Helvetica" w:cs="Times New Roman"/>
+                <w:i/>
+                <w:iCs/>
+                <w:color w:val="231F20"/>
+                <w:spacing w:val="4"/>
+                <w:sz w:val="27"/>
+                <w:szCs w:val="27"/>
+                <w:lang w:val="en-US" w:eastAsia="de-AT"/>
+              </w:rPr>
+              <w:t xml:space="preserve">Of </w:t>
+            </w:r>
+            <w:proofErr w:type="spellStart"/>
+            <w:r>
+              <w:rPr>
+                <w:rFonts w:ascii="Helvetica" w:eastAsia="Times New Roman" w:hAnsi="Helvetica" w:cs="Times New Roman"/>
+                <w:i/>
+                <w:iCs/>
+                <w:color w:val="231F20"/>
+                <w:spacing w:val="4"/>
+                <w:sz w:val="27"/>
+                <w:szCs w:val="27"/>
+                <w:lang w:val="en-US" w:eastAsia="de-AT"/>
+              </w:rPr>
+              <w:t>couse</w:t>
+            </w:r>
+            <w:proofErr w:type="spellEnd"/>
+            <w:r>
+              <w:rPr>
+                <w:rFonts w:ascii="Helvetica" w:eastAsia="Times New Roman" w:hAnsi="Helvetica" w:cs="Times New Roman"/>
+                <w:i/>
+                <w:iCs/>
+                <w:color w:val="231F20"/>
+                <w:spacing w:val="4"/>
+                <w:sz w:val="27"/>
+                <w:szCs w:val="27"/>
+                <w:lang w:val="en-US" w:eastAsia="de-AT"/>
+              </w:rPr>
+              <w:t xml:space="preserve"> even if not </w:t>
+            </w:r>
+            <w:proofErr w:type="spellStart"/>
+            <w:r>
+              <w:rPr>
+                <w:rFonts w:ascii="Helvetica" w:eastAsia="Times New Roman" w:hAnsi="Helvetica" w:cs="Times New Roman"/>
+                <w:i/>
+                <w:iCs/>
+                <w:color w:val="231F20"/>
+                <w:spacing w:val="4"/>
+                <w:sz w:val="27"/>
+                <w:szCs w:val="27"/>
+                <w:lang w:val="en-US" w:eastAsia="de-AT"/>
+              </w:rPr>
+              <w:t>not</w:t>
+            </w:r>
+            <w:proofErr w:type="spellEnd"/>
+            <w:r>
+              <w:rPr>
+                <w:rFonts w:ascii="Helvetica" w:eastAsia="Times New Roman" w:hAnsi="Helvetica" w:cs="Times New Roman"/>
+                <w:i/>
+                <w:iCs/>
+                <w:color w:val="231F20"/>
+                <w:spacing w:val="4"/>
+                <w:sz w:val="27"/>
+                <w:szCs w:val="27"/>
+                <w:lang w:val="en-US" w:eastAsia="de-AT"/>
+              </w:rPr>
+              <w:t xml:space="preserve"> important. No competition. Just for fun.</w:t>
+            </w:r>
+          </w:p>
+          <w:p>
+            <w:pPr>
+              <w:numPr>
+                <w:ilvl w:val="0"/>
+                <w:numId w:val="2"/>
+              </w:numPr>
+              <w:shd w:val="clear" w:color="auto" w:fill="FFFFFF"/>
+              <w:spacing w:before="100" w:beforeAutospacing="1" w:after="60" w:line="240" w:lineRule="auto"/>
+              <w:rPr>
+                <w:rFonts w:ascii="Helvetica" w:eastAsia="Times New Roman" w:hAnsi="Helvetica" w:cs="Times New Roman"/>
+                <w:b/>
+                <w:bCs/>
+                <w:color w:val="231F20"/>
+                <w:spacing w:val="4"/>
+                <w:sz w:val="27"/>
+                <w:szCs w:val="27"/>
+                <w:lang w:val="en-US" w:eastAsia="de-AT"/>
+              </w:rPr>
+            </w:pPr>
+            <w:r>
+              <w:rPr>
+                <w:rFonts w:ascii="Helvetica" w:eastAsia="Times New Roman" w:hAnsi="Helvetica" w:cs="Times New Roman"/>
+                <w:b/>
+                <w:bCs/>
+                <w:color w:val="231F20"/>
+                <w:spacing w:val="4"/>
+                <w:sz w:val="27"/>
+                <w:szCs w:val="27"/>
+                <w:lang w:val="en-US" w:eastAsia="de-AT"/>
+              </w:rPr>
+              <w:t>Which platform will it be published on?</w:t>
+            </w:r>
+            <w:r>
+              <w:rPr>
+                <w:rFonts w:ascii="Helvetica" w:eastAsia="Times New Roman" w:hAnsi="Helvetica" w:cs="Times New Roman"/>
+                <w:b/>
+                <w:bCs/>
+                <w:color w:val="231F20"/>
+                <w:spacing w:val="4"/>
+                <w:sz w:val="27"/>
+                <w:szCs w:val="27"/>
+                <w:lang w:val="en-US" w:eastAsia="de-AT"/>
+              </w:rPr>
+              <w:br/>
+            </w:r>
+          </w:p>
+          <w:p>
+            <w:pPr>
+              <w:numPr>
+                <w:ilvl w:val="0"/>
+                <w:numId w:val="2"/>
+              </w:numPr>
+              <w:shd w:val="clear" w:color="auto" w:fill="FFFFFF"/>
+              <w:spacing w:before="100" w:beforeAutospacing="1" w:after="60" w:line="240" w:lineRule="auto"/>
+              <w:rPr>
+                <w:rFonts w:ascii="Helvetica" w:eastAsia="Times New Roman" w:hAnsi="Helvetica" w:cs="Times New Roman"/>
+                <w:b/>
+                <w:bCs/>
+                <w:color w:val="231F20"/>
+                <w:spacing w:val="4"/>
+                <w:sz w:val="27"/>
+                <w:szCs w:val="27"/>
+                <w:lang w:val="en-US" w:eastAsia="de-AT"/>
+              </w:rPr>
+            </w:pPr>
+            <w:r>
+              <w:rPr>
+                <w:rFonts w:ascii="Helvetica" w:eastAsia="Times New Roman" w:hAnsi="Helvetica" w:cs="Times New Roman"/>
+                <w:b/>
+                <w:bCs/>
+                <w:color w:val="231F20"/>
+                <w:spacing w:val="4"/>
+                <w:sz w:val="27"/>
+                <w:szCs w:val="27"/>
+                <w:lang w:val="en-US" w:eastAsia="de-AT"/>
+              </w:rPr>
+              <w:t>How will it be monetized? Will it be sold on a platform, or free to play with in-game purchases</w:t>
+            </w:r>
+            <w:r>
+              <w:rPr>
+                <w:rFonts w:ascii="Helvetica" w:eastAsia="Times New Roman" w:hAnsi="Helvetica" w:cs="Times New Roman"/>
+                <w:b/>
+                <w:bCs/>
+                <w:color w:val="231F20"/>
+                <w:spacing w:val="4"/>
+                <w:sz w:val="27"/>
+                <w:szCs w:val="27"/>
+                <w:lang w:val="en-US" w:eastAsia="de-AT"/>
+              </w:rPr>
+              <w:t>?</w:t>
+            </w:r>
+            <w:r>
+              <w:rPr>
+                <w:rFonts w:ascii="Helvetica" w:eastAsia="Times New Roman" w:hAnsi="Helvetica" w:cs="Times New Roman"/>
+                <w:b/>
+                <w:bCs/>
+                <w:color w:val="231F20"/>
+                <w:spacing w:val="4"/>
+                <w:sz w:val="27"/>
+                <w:szCs w:val="27"/>
+                <w:lang w:val="en-US" w:eastAsia="de-AT"/>
+              </w:rPr>
+              <w:br/>
+            </w:r>
+            <w:r>
+              <w:rPr>
+                <w:rFonts w:ascii="Helvetica" w:eastAsia="Times New Roman" w:hAnsi="Helvetica" w:cs="Times New Roman"/>
+                <w:i/>
+                <w:iCs/>
+                <w:color w:val="231F20"/>
+                <w:spacing w:val="4"/>
+                <w:sz w:val="27"/>
+                <w:szCs w:val="27"/>
+                <w:lang w:val="en-US" w:eastAsia="de-AT"/>
+              </w:rPr>
+              <w:t xml:space="preserve">Depends on </w:t>
+            </w:r>
+            <w:proofErr w:type="spellStart"/>
+            <w:r>
+              <w:rPr>
+                <w:rFonts w:ascii="Helvetica" w:eastAsia="Times New Roman" w:hAnsi="Helvetica" w:cs="Times New Roman"/>
+                <w:i/>
+                <w:iCs/>
+                <w:color w:val="231F20"/>
+                <w:spacing w:val="4"/>
+                <w:sz w:val="27"/>
+                <w:szCs w:val="27"/>
+                <w:lang w:val="en-US" w:eastAsia="de-AT"/>
+              </w:rPr>
+              <w:t>playtform</w:t>
+            </w:r>
+            <w:proofErr w:type="spellEnd"/>
+            <w:r>
+              <w:rPr>
+                <w:rFonts w:ascii="Helvetica" w:eastAsia="Times New Roman" w:hAnsi="Helvetica" w:cs="Times New Roman"/>
+                <w:i/>
+                <w:iCs/>
+                <w:color w:val="231F20"/>
+                <w:spacing w:val="4"/>
+                <w:sz w:val="27"/>
+                <w:szCs w:val="27"/>
+                <w:lang w:val="en-US" w:eastAsia="de-AT"/>
+              </w:rPr>
+              <w:t xml:space="preserve"> probably PC and Steam</w:t>
+            </w:r>
+            <w:r>
+              <w:rPr>
+                <w:rFonts w:ascii="Helvetica" w:eastAsia="Times New Roman" w:hAnsi="Helvetica" w:cs="Times New Roman"/>
+                <w:i/>
+                <w:iCs/>
+                <w:color w:val="231F20"/>
+                <w:spacing w:val="4"/>
+                <w:sz w:val="27"/>
+                <w:szCs w:val="27"/>
+                <w:lang w:val="en-US" w:eastAsia="de-AT"/>
+              </w:rPr>
+              <w:t>.</w:t>
+            </w:r>
+          </w:p>
+          <w:p>
+            <w:pPr>
+              <w:numPr>
+                <w:ilvl w:val="0"/>
+                <w:numId w:val="2"/>
+              </w:numPr>
+              <w:shd w:val="clear" w:color="auto" w:fill="FFFFFF"/>
+              <w:spacing w:before="100" w:beforeAutospacing="1" w:after="60" w:line="240" w:lineRule="auto"/>
+              <w:rPr>
+                <w:rFonts w:ascii="Helvetica" w:eastAsia="Times New Roman" w:hAnsi="Helvetica" w:cs="Times New Roman"/>
+                <w:b/>
+                <w:bCs/>
+                <w:color w:val="231F20"/>
+                <w:spacing w:val="4"/>
+                <w:sz w:val="27"/>
+                <w:szCs w:val="27"/>
+                <w:lang w:val="en-US" w:eastAsia="de-AT"/>
+              </w:rPr>
+            </w:pPr>
+            <w:r>
+              <w:rPr>
+                <w:rFonts w:ascii="Helvetica" w:eastAsia="Times New Roman" w:hAnsi="Helvetica" w:cs="Times New Roman"/>
+                <w:b/>
+                <w:bCs/>
+                <w:color w:val="231F20"/>
+                <w:spacing w:val="4"/>
+                <w:sz w:val="27"/>
+                <w:szCs w:val="27"/>
+                <w:lang w:val="en-US" w:eastAsia="de-AT"/>
+              </w:rPr>
+              <w:t>How long will it take to develop?</w:t>
+            </w:r>
+            <w:r>
+              <w:rPr>
+                <w:rFonts w:ascii="Helvetica" w:eastAsia="Times New Roman" w:hAnsi="Helvetica" w:cs="Times New Roman"/>
+                <w:b/>
+                <w:bCs/>
+                <w:color w:val="231F20"/>
+                <w:spacing w:val="4"/>
+                <w:sz w:val="27"/>
+                <w:szCs w:val="27"/>
+                <w:lang w:val="en-US" w:eastAsia="de-AT"/>
+              </w:rPr>
+              <w:br/>
+            </w:r>
+            <w:r>
+              <w:rPr>
+                <w:rFonts w:ascii="Helvetica" w:eastAsia="Times New Roman" w:hAnsi="Helvetica" w:cs="Times New Roman"/>
+                <w:i/>
+                <w:iCs/>
+                <w:color w:val="231F20"/>
+                <w:spacing w:val="4"/>
+                <w:sz w:val="27"/>
+                <w:szCs w:val="27"/>
+                <w:lang w:val="en-US" w:eastAsia="de-AT"/>
+              </w:rPr>
+              <w:t>Max one yea</w:t>
+            </w:r>
+            <w:r>
+              <w:rPr>
+                <w:rFonts w:ascii="Helvetica" w:eastAsia="Times New Roman" w:hAnsi="Helvetica" w:cs="Times New Roman"/>
+                <w:i/>
+                <w:iCs/>
+                <w:color w:val="231F20"/>
+                <w:spacing w:val="4"/>
+                <w:sz w:val="27"/>
+                <w:szCs w:val="27"/>
+                <w:lang w:val="en-US" w:eastAsia="de-AT"/>
+              </w:rPr>
+              <w:t>r</w:t>
+            </w:r>
+          </w:p>
+          <w:p>
+            <w:pPr>
+              <w:numPr>
+                <w:ilvl w:val="0"/>
+                <w:numId w:val="2"/>
+              </w:numPr>
+              <w:shd w:val="clear" w:color="auto" w:fill="FFFFFF"/>
+              <w:spacing w:before="100" w:beforeAutospacing="1" w:after="60" w:line="240" w:lineRule="auto"/>
+              <w:rPr>
+                <w:rFonts w:ascii="Helvetica" w:eastAsia="Times New Roman" w:hAnsi="Helvetica" w:cs="Times New Roman"/>
+                <w:b/>
+                <w:bCs/>
+                <w:color w:val="231F20"/>
+                <w:spacing w:val="4"/>
+                <w:sz w:val="27"/>
+                <w:szCs w:val="27"/>
+                <w:lang w:val="en-US" w:eastAsia="de-AT"/>
+              </w:rPr>
+            </w:pPr>
+            <w:r>
+              <w:rPr>
+                <w:rFonts w:ascii="Helvetica" w:eastAsia="Times New Roman" w:hAnsi="Helvetica" w:cs="Times New Roman"/>
+                <w:b/>
+                <w:bCs/>
+                <w:color w:val="231F20"/>
+                <w:spacing w:val="4"/>
+                <w:sz w:val="27"/>
+                <w:szCs w:val="27"/>
+                <w:lang w:val="en-US" w:eastAsia="de-AT"/>
+              </w:rPr>
+              <w:t>What staff and resources will it require?</w:t>
+            </w:r>
+            <w:r>
+              <w:rPr>
+                <w:rFonts w:ascii="Helvetica" w:eastAsia="Times New Roman" w:hAnsi="Helvetica" w:cs="Times New Roman"/>
+                <w:b/>
+                <w:bCs/>
+                <w:color w:val="231F20"/>
+                <w:spacing w:val="4"/>
+                <w:sz w:val="27"/>
+                <w:szCs w:val="27"/>
+                <w:lang w:val="en-US" w:eastAsia="de-AT"/>
+              </w:rPr>
+              <w:br/>
+            </w:r>
+            <w:r>
+              <w:rPr>
+                <w:rFonts w:ascii="Helvetica" w:eastAsia="Times New Roman" w:hAnsi="Helvetica" w:cs="Times New Roman"/>
+                <w:i/>
+                <w:iCs/>
+                <w:color w:val="231F20"/>
+                <w:spacing w:val="4"/>
+                <w:sz w:val="27"/>
+                <w:szCs w:val="27"/>
+                <w:lang w:val="en-US" w:eastAsia="de-AT"/>
+              </w:rPr>
+              <w:t>Milos and Adriana</w:t>
+            </w:r>
+          </w:p>
+          <w:p>
+            <w:pPr>
+              <w:numPr>
+                <w:ilvl w:val="0"/>
+                <w:numId w:val="2"/>
+              </w:numPr>
+              <w:shd w:val="clear" w:color="auto" w:fill="FFFFFF"/>
+              <w:spacing w:before="100" w:beforeAutospacing="1" w:line="240" w:lineRule="auto"/>
+              <w:rPr>
+                <w:rFonts w:ascii="Helvetica" w:eastAsia="Times New Roman" w:hAnsi="Helvetica" w:cs="Times New Roman"/>
+                <w:b/>
+                <w:bCs/>
+                <w:color w:val="231F20"/>
+                <w:spacing w:val="4"/>
+                <w:sz w:val="27"/>
+                <w:szCs w:val="27"/>
+                <w:lang w:val="en-US" w:eastAsia="de-AT"/>
+              </w:rPr>
+            </w:pPr>
+            <w:r>
+              <w:rPr>
+                <w:rFonts w:ascii="Helvetica" w:eastAsia="Times New Roman" w:hAnsi="Helvetica" w:cs="Times New Roman"/>
+                <w:b/>
+                <w:bCs/>
+                <w:color w:val="231F20"/>
+                <w:spacing w:val="4"/>
+                <w:sz w:val="27"/>
+                <w:szCs w:val="27"/>
+                <w:lang w:val="en-US" w:eastAsia="de-AT"/>
+              </w:rPr>
+              <w:t>What is the estimated budget?</w:t>
+            </w:r>
+            <w:r>
+              <w:rPr>
+                <w:rFonts w:ascii="Helvetica" w:eastAsia="Times New Roman" w:hAnsi="Helvetica" w:cs="Times New Roman"/>
+                <w:b/>
+                <w:bCs/>
+                <w:color w:val="231F20"/>
+                <w:spacing w:val="4"/>
+                <w:sz w:val="27"/>
+                <w:szCs w:val="27"/>
+                <w:lang w:val="en-US" w:eastAsia="de-AT"/>
+              </w:rPr>
+              <w:br/>
+            </w:r>
+            <w:r>
+              <w:rPr>
+                <w:rFonts w:ascii="Helvetica" w:eastAsia="Times New Roman" w:hAnsi="Helvetica" w:cs="Times New Roman"/>
+                <w:i/>
+                <w:iCs/>
+                <w:color w:val="231F20"/>
+                <w:spacing w:val="4"/>
+                <w:sz w:val="27"/>
+                <w:szCs w:val="27"/>
+                <w:lang w:val="en-US" w:eastAsia="de-AT"/>
+              </w:rPr>
+              <w:t xml:space="preserve">Education </w:t>
+            </w:r>
+            <w:proofErr w:type="spellStart"/>
+            <w:r>
+              <w:rPr>
+                <w:rFonts w:ascii="Helvetica" w:eastAsia="Times New Roman" w:hAnsi="Helvetica" w:cs="Times New Roman"/>
+                <w:i/>
+                <w:iCs/>
+                <w:color w:val="231F20"/>
+                <w:spacing w:val="4"/>
+                <w:sz w:val="27"/>
+                <w:szCs w:val="27"/>
+                <w:lang w:val="en-US" w:eastAsia="de-AT"/>
+              </w:rPr>
+              <w:t>purpouse</w:t>
+            </w:r>
+            <w:proofErr w:type="spellEnd"/>
+          </w:p>
+          <w:p/>
+          <w:p>
+            <w:pPr>
+              <w:pStyle w:val="berschrift1"/>
+            </w:pPr>
             <w:r>
               <w:t>Project Concept</w:t>
             </w:r>
@@ -262,7 +1049,7 @@
           </w:tcPr>
           <w:p>
             <w:pPr>
-              <w:pStyle w:val="Heading2"/>
+              <w:pStyle w:val="berschrift2"/>
               <w:widowControl w:val="0"/>
               <w:spacing w:line="240" w:lineRule="auto"/>
             </w:pPr>
@@ -570,9 +1357,11 @@
               <w:widowControl w:val="0"/>
               <w:spacing w:line="240" w:lineRule="auto"/>
             </w:pPr>
+            <w:proofErr w:type="gramStart"/>
             <w:r>
               <w:t>where</w:t>
             </w:r>
+            <w:proofErr w:type="gramEnd"/>
           </w:p>
           <w:tbl>
             <w:tblPr>
@@ -706,7 +1495,15 @@
                       <w:i/>
                       <w:color w:val="B7B7B7"/>
                     </w:rPr>
-                    <w:t xml:space="preserve"> plate and to rotate the tiles </w:t>
+                    <w:t xml:space="preserve"> plate and to rotate the </w:t>
+                  </w:r>
+                  <w:proofErr w:type="gramStart"/>
+                  <w:r>
+                    <w:rPr>
+                      <w:i/>
+                      <w:color w:val="B7B7B7"/>
+                    </w:rPr>
+                    <w:t xml:space="preserve">tiles </w:t>
                   </w:r>
                   <w:r>
                     <w:rPr>
@@ -715,6 +1512,7 @@
                     </w:rPr>
                     <w:t>.</w:t>
                   </w:r>
+                  <w:proofErr w:type="gramEnd"/>
                 </w:p>
               </w:tc>
             </w:tr>
@@ -775,7 +1573,7 @@
           </w:tcPr>
           <w:p>
             <w:pPr>
-              <w:pStyle w:val="Heading2"/>
+              <w:pStyle w:val="berschrift2"/>
               <w:widowControl w:val="0"/>
               <w:spacing w:line="240" w:lineRule="auto"/>
             </w:pPr>
@@ -1210,7 +2008,7 @@
           </w:tcPr>
           <w:p>
             <w:pPr>
-              <w:pStyle w:val="Heading2"/>
+              <w:pStyle w:val="berschrift2"/>
               <w:widowControl w:val="0"/>
               <w:spacing w:line="240" w:lineRule="auto"/>
             </w:pPr>
@@ -1587,6 +2385,7 @@
                       <w:i/>
                       <w:color w:val="B7B7B7"/>
                     </w:rPr>
+                    <w:lastRenderedPageBreak/>
                     <w:t>Nice background music (choose able genres)</w:t>
                   </w:r>
                 </w:p>
@@ -1648,7 +2447,7 @@
           </w:tcPr>
           <w:p>
             <w:pPr>
-              <w:pStyle w:val="Heading2"/>
+              <w:pStyle w:val="berschrift2"/>
               <w:widowControl w:val="0"/>
               <w:spacing w:line="240" w:lineRule="auto"/>
             </w:pPr>
@@ -2054,7 +2853,15 @@
                       <w:i/>
                       <w:color w:val="B7B7B7"/>
                     </w:rPr>
-                    <w:t xml:space="preserve"> down time</w:t>
+                    <w:t xml:space="preserve"> down </w:t>
+                  </w:r>
+                  <w:proofErr w:type="gramStart"/>
+                  <w:r>
+                    <w:rPr>
+                      <w:i/>
+                      <w:color w:val="B7B7B7"/>
+                    </w:rPr>
+                    <w:t>time</w:t>
                   </w:r>
                   <w:r>
                     <w:rPr>
@@ -2068,7 +2875,15 @@
                       <w:i/>
                       <w:color w:val="B7B7B7"/>
                     </w:rPr>
-                    <w:t xml:space="preserve"> changing tile</w:t>
+                    <w:t xml:space="preserve"> changing</w:t>
+                  </w:r>
+                  <w:proofErr w:type="gramEnd"/>
+                  <w:r>
+                    <w:rPr>
+                      <w:i/>
+                      <w:color w:val="B7B7B7"/>
+                    </w:rPr>
+                    <w:t xml:space="preserve"> tile</w:t>
                   </w:r>
                   <w:r>
                     <w:rPr>
@@ -2147,7 +2962,7 @@
           </w:tcPr>
           <w:p>
             <w:pPr>
-              <w:pStyle w:val="Heading2"/>
+              <w:pStyle w:val="berschrift2"/>
               <w:widowControl w:val="0"/>
               <w:spacing w:line="240" w:lineRule="auto"/>
             </w:pPr>
@@ -2682,6 +3497,7 @@
                     <w:t xml:space="preserve">The tower becomes </w:t>
                   </w:r>
                   <w:proofErr w:type="spellStart"/>
+                  <w:proofErr w:type="gramStart"/>
                   <w:r>
                     <w:rPr>
                       <w:i/>
@@ -2690,6 +3506,7 @@
                     <w:t>to</w:t>
                   </w:r>
                   <w:proofErr w:type="spellEnd"/>
+                  <w:proofErr w:type="gramEnd"/>
                   <w:r>
                     <w:rPr>
                       <w:i/>
@@ -2747,14 +3564,13 @@
           </w:tcPr>
           <w:p>
             <w:pPr>
-              <w:pStyle w:val="Heading2"/>
+              <w:pStyle w:val="berschrift2"/>
               <w:widowControl w:val="0"/>
               <w:spacing w:line="240" w:lineRule="auto"/>
             </w:pPr>
             <w:bookmarkStart w:id="7" w:name="_s9u68ock28th" w:colFirst="0" w:colLast="0"/>
             <w:bookmarkEnd w:id="7"/>
             <w:r>
-              <w:lastRenderedPageBreak/>
               <w:t>6</w:t>
             </w:r>
           </w:p>
@@ -2925,14 +3741,14 @@
     <w:p/>
     <w:p>
       <w:pPr>
-        <w:pStyle w:val="Heading1"/>
+        <w:pStyle w:val="berschrift1"/>
       </w:pPr>
       <w:bookmarkStart w:id="8" w:name="_dmrpokp0kt8q" w:colFirst="0" w:colLast="0"/>
       <w:bookmarkEnd w:id="8"/>
     </w:p>
     <w:p>
       <w:pPr>
-        <w:pStyle w:val="Heading1"/>
+        <w:pStyle w:val="berschrift1"/>
       </w:pPr>
       <w:r>
         <w:t>Project Timeline</w:t>
@@ -2972,7 +3788,7 @@
           </w:tcPr>
           <w:p>
             <w:pPr>
-              <w:pStyle w:val="Heading2"/>
+              <w:pStyle w:val="berschrift2"/>
               <w:widowControl w:val="0"/>
               <w:spacing w:line="240" w:lineRule="auto"/>
             </w:pPr>
@@ -2996,7 +3812,7 @@
           </w:tcPr>
           <w:p>
             <w:pPr>
-              <w:pStyle w:val="Heading2"/>
+              <w:pStyle w:val="berschrift2"/>
               <w:widowControl w:val="0"/>
               <w:spacing w:line="240" w:lineRule="auto"/>
             </w:pPr>
@@ -3020,7 +3836,7 @@
           </w:tcPr>
           <w:p>
             <w:pPr>
-              <w:pStyle w:val="Heading2"/>
+              <w:pStyle w:val="berschrift2"/>
               <w:widowControl w:val="0"/>
               <w:spacing w:line="240" w:lineRule="auto"/>
             </w:pPr>
@@ -4104,7 +4920,24 @@
                       <w:i/>
                       <w:color w:val="B7B7B7"/>
                     </w:rPr>
-                    <w:t>Make beautiful  user Interface</w:t>
+                    <w:lastRenderedPageBreak/>
+                    <w:t xml:space="preserve">Make </w:t>
+                  </w:r>
+                  <w:proofErr w:type="gramStart"/>
+                  <w:r>
+                    <w:rPr>
+                      <w:i/>
+                      <w:color w:val="B7B7B7"/>
+                    </w:rPr>
+                    <w:t>beautiful  user</w:t>
+                  </w:r>
+                  <w:proofErr w:type="gramEnd"/>
+                  <w:r>
+                    <w:rPr>
+                      <w:i/>
+                      <w:color w:val="B7B7B7"/>
+                    </w:rPr>
+                    <w:t xml:space="preserve"> Interface</w:t>
                   </w:r>
                 </w:p>
                 <w:p>
@@ -4234,6 +5067,7 @@
                       <w:i/>
                       <w:color w:val="B7B7B7"/>
                     </w:rPr>
+                    <w:lastRenderedPageBreak/>
                     <w:t>mm/dd</w:t>
                   </w:r>
                 </w:p>
@@ -4280,6 +5114,7 @@
               <w:rPr>
                 <w:b/>
               </w:rPr>
+              <w:lastRenderedPageBreak/>
               <w:t>Backlog</w:t>
             </w:r>
           </w:p>
@@ -4468,12 +5303,11 @@
     <w:p/>
     <w:p>
       <w:pPr>
-        <w:pStyle w:val="Heading1"/>
+        <w:pStyle w:val="berschrift1"/>
       </w:pPr>
       <w:bookmarkStart w:id="12" w:name="_3ukp1qr5xcjr" w:colFirst="0" w:colLast="0"/>
       <w:bookmarkEnd w:id="12"/>
       <w:r>
-        <w:lastRenderedPageBreak/>
         <w:t>Project Sketch</w:t>
       </w:r>
     </w:p>
@@ -4534,7 +5368,7 @@
           </mc:Choice>
           <mc:Fallback>
             <w:pict>
-              <v:rect w14:anchorId="432CA712" id="Rectangle 1" o:spid="_x0000_s1026" style="width:7in;height:245.95pt;visibility:visible;mso-wrap-style:square;mso-left-percent:-10001;mso-top-percent:-10001;mso-position-horizontal:absolute;mso-position-horizontal-relative:char;mso-position-vertical:absolute;mso-position-vertical-relative:line;mso-left-percent:-10001;mso-top-percent:-10001;v-text-anchor:middle" o:gfxdata="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" fillcolor="#f3f3f3" strokecolor="#d9d9d9">
+              <v:rect w14:anchorId="432CA712" id="Rectangle 1" o:spid="_x0000_s1026" style="width:7in;height:245.95pt;visibility:visible;mso-wrap-style:square;mso-left-percent:-10001;mso-top-percent:-10001;mso-position-horizontal:absolute;mso-position-horizontal-relative:char;mso-position-vertical:absolute;mso-position-vertical-relative:line;mso-left-percent:-10001;mso-top-percent:-10001;v-text-anchor:middle" o:gfxdata="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" fillcolor="#f3f3f3" strokecolor="#d9d9d9">
                 <v:stroke startarrowwidth="narrow" startarrowlength="short" endarrowwidth="narrow" endarrowlength="short" joinstyle="round"/>
                 <v:textbox inset="2.53958mm,2.53958mm,2.53958mm,2.53958mm">
                   <w:txbxContent>
@@ -4553,6 +5387,868 @@
         </mc:AlternateContent>
       </w:r>
     </w:p>
+    <w:p>
+      <w:pPr>
+        <w:shd w:val="clear" w:color="auto" w:fill="FFFFFF"/>
+        <w:spacing w:after="60" w:line="240" w:lineRule="auto"/>
+        <w:rPr>
+          <w:rFonts w:ascii="Helvetica" w:eastAsia="Times New Roman" w:hAnsi="Helvetica" w:cs="Times New Roman"/>
+          <w:color w:val="231F20"/>
+          <w:spacing w:val="4"/>
+          <w:sz w:val="27"/>
+          <w:szCs w:val="27"/>
+          <w:lang w:val="de-AT" w:eastAsia="de-AT"/>
+        </w:rPr>
+      </w:pPr>
+    </w:p>
+    <w:p>
+      <w:pPr>
+        <w:pStyle w:val="berschrift1"/>
+      </w:pPr>
+      <w:r>
+        <w:t>Checklist if everything is mentioned:</w:t>
+      </w:r>
+    </w:p>
+    <w:tbl>
+      <w:tblPr>
+        <w:tblStyle w:val="Gitternetztabelle4Akzent1"/>
+        <w:tblW w:w="0" w:type="auto"/>
+        <w:tblLook w:val="04A0" w:firstRow="1" w:lastRow="0" w:firstColumn="1" w:lastColumn="0" w:noHBand="0" w:noVBand="1"/>
+      </w:tblPr>
+      <w:tblGrid>
+        <w:gridCol w:w="3356"/>
+        <w:gridCol w:w="3357"/>
+        <w:gridCol w:w="3357"/>
+      </w:tblGrid>
+      <w:tr>
+        <w:trPr>
+          <w:cnfStyle w:val="100000000000" w:firstRow="1" w:lastRow="0" w:firstColumn="0" w:lastColumn="0" w:oddVBand="0" w:evenVBand="0" w:oddHBand="0" w:evenHBand="0" w:firstRowFirstColumn="0" w:firstRowLastColumn="0" w:lastRowFirstColumn="0" w:lastRowLastColumn="0"/>
+        </w:trPr>
+        <w:tc>
+          <w:tcPr>
+            <w:cnfStyle w:val="001000000000" w:firstRow="0" w:lastRow="0" w:firstColumn="1" w:lastColumn="0" w:oddVBand="0" w:evenVBand="0" w:oddHBand="0" w:evenHBand="0" w:firstRowFirstColumn="0" w:firstRowLastColumn="0" w:lastRowFirstColumn="0" w:lastRowLastColumn="0"/>
+            <w:tcW w:w="3356" w:type="dxa"/>
+          </w:tcPr>
+          <w:p>
+            <w:pPr>
+              <w:spacing w:after="60"/>
+              <w:rPr>
+                <w:rFonts w:ascii="Helvetica" w:eastAsia="Times New Roman" w:hAnsi="Helvetica" w:cs="Times New Roman"/>
+                <w:spacing w:val="4"/>
+                <w:sz w:val="27"/>
+                <w:szCs w:val="27"/>
+                <w:lang w:val="de-AT" w:eastAsia="de-AT"/>
+              </w:rPr>
+            </w:pPr>
+            <w:r>
+              <w:rPr>
+                <w:rFonts w:ascii="Helvetica" w:eastAsia="Times New Roman" w:hAnsi="Helvetica" w:cs="Times New Roman"/>
+                <w:spacing w:val="4"/>
+                <w:sz w:val="27"/>
+                <w:szCs w:val="27"/>
+                <w:lang w:val="de-AT" w:eastAsia="de-AT"/>
+              </w:rPr>
+              <w:t>Item</w:t>
+            </w:r>
+          </w:p>
+        </w:tc>
+        <w:tc>
+          <w:tcPr>
+            <w:tcW w:w="3357" w:type="dxa"/>
+          </w:tcPr>
+          <w:p>
+            <w:pPr>
+              <w:spacing w:after="60"/>
+              <w:cnfStyle w:val="100000000000" w:firstRow="1" w:lastRow="0" w:firstColumn="0" w:lastColumn="0" w:oddVBand="0" w:evenVBand="0" w:oddHBand="0" w:evenHBand="0" w:firstRowFirstColumn="0" w:firstRowLastColumn="0" w:lastRowFirstColumn="0" w:lastRowLastColumn="0"/>
+              <w:rPr>
+                <w:rFonts w:ascii="Helvetica" w:eastAsia="Times New Roman" w:hAnsi="Helvetica" w:cs="Times New Roman"/>
+                <w:spacing w:val="4"/>
+                <w:sz w:val="27"/>
+                <w:szCs w:val="27"/>
+                <w:lang w:val="en-US" w:eastAsia="de-AT"/>
+              </w:rPr>
+            </w:pPr>
+            <w:r>
+              <w:rPr>
+                <w:rFonts w:ascii="Helvetica" w:eastAsia="Times New Roman" w:hAnsi="Helvetica" w:cs="Times New Roman"/>
+                <w:spacing w:val="4"/>
+                <w:sz w:val="27"/>
+                <w:szCs w:val="27"/>
+                <w:lang w:val="en-US" w:eastAsia="de-AT"/>
+              </w:rPr>
+              <w:t>Idea</w:t>
+            </w:r>
+          </w:p>
+        </w:tc>
+        <w:tc>
+          <w:tcPr>
+            <w:tcW w:w="3357" w:type="dxa"/>
+          </w:tcPr>
+          <w:p>
+            <w:pPr>
+              <w:spacing w:after="60"/>
+              <w:cnfStyle w:val="100000000000" w:firstRow="1" w:lastRow="0" w:firstColumn="0" w:lastColumn="0" w:oddVBand="0" w:evenVBand="0" w:oddHBand="0" w:evenHBand="0" w:firstRowFirstColumn="0" w:firstRowLastColumn="0" w:lastRowFirstColumn="0" w:lastRowLastColumn="0"/>
+              <w:rPr>
+                <w:rFonts w:ascii="Helvetica" w:eastAsia="Times New Roman" w:hAnsi="Helvetica" w:cs="Times New Roman"/>
+                <w:spacing w:val="4"/>
+                <w:sz w:val="27"/>
+                <w:szCs w:val="27"/>
+                <w:lang w:val="en-US" w:eastAsia="de-AT"/>
+              </w:rPr>
+            </w:pPr>
+            <w:r>
+              <w:rPr>
+                <w:rFonts w:ascii="Helvetica" w:eastAsia="Times New Roman" w:hAnsi="Helvetica" w:cs="Times New Roman"/>
+                <w:spacing w:val="4"/>
+                <w:sz w:val="27"/>
+                <w:szCs w:val="27"/>
+                <w:lang w:val="en-US" w:eastAsia="de-AT"/>
+              </w:rPr>
+              <w:t>Status</w:t>
+            </w:r>
+          </w:p>
+        </w:tc>
+      </w:tr>
+      <w:tr>
+        <w:trPr>
+          <w:cnfStyle w:val="000000100000" w:firstRow="0" w:lastRow="0" w:firstColumn="0" w:lastColumn="0" w:oddVBand="0" w:evenVBand="0" w:oddHBand="1" w:evenHBand="0" w:firstRowFirstColumn="0" w:firstRowLastColumn="0" w:lastRowFirstColumn="0" w:lastRowLastColumn="0"/>
+        </w:trPr>
+        <w:tc>
+          <w:tcPr>
+            <w:cnfStyle w:val="001000000000" w:firstRow="0" w:lastRow="0" w:firstColumn="1" w:lastColumn="0" w:oddVBand="0" w:evenVBand="0" w:oddHBand="0" w:evenHBand="0" w:firstRowFirstColumn="0" w:firstRowLastColumn="0" w:lastRowFirstColumn="0" w:lastRowLastColumn="0"/>
+            <w:tcW w:w="3356" w:type="dxa"/>
+          </w:tcPr>
+          <w:p>
+            <w:pPr>
+              <w:spacing w:after="60"/>
+              <w:rPr>
+                <w:rFonts w:ascii="Helvetica" w:eastAsia="Times New Roman" w:hAnsi="Helvetica" w:cs="Times New Roman"/>
+                <w:spacing w:val="4"/>
+                <w:sz w:val="27"/>
+                <w:szCs w:val="27"/>
+                <w:lang w:val="de-AT" w:eastAsia="de-AT"/>
+              </w:rPr>
+            </w:pPr>
+            <w:r>
+              <w:rPr>
+                <w:rFonts w:ascii="Helvetica" w:eastAsia="Times New Roman" w:hAnsi="Helvetica" w:cs="Times New Roman"/>
+                <w:spacing w:val="4"/>
+                <w:sz w:val="27"/>
+                <w:szCs w:val="27"/>
+                <w:lang w:val="de-AT" w:eastAsia="de-AT"/>
+              </w:rPr>
+              <w:t xml:space="preserve">The </w:t>
+            </w:r>
+            <w:proofErr w:type="spellStart"/>
+            <w:r>
+              <w:rPr>
+                <w:rFonts w:ascii="Helvetica" w:eastAsia="Times New Roman" w:hAnsi="Helvetica" w:cs="Times New Roman"/>
+                <w:spacing w:val="4"/>
+                <w:sz w:val="27"/>
+                <w:szCs w:val="27"/>
+                <w:lang w:val="de-AT" w:eastAsia="de-AT"/>
+              </w:rPr>
+              <w:t>idea</w:t>
+            </w:r>
+            <w:proofErr w:type="spellEnd"/>
+            <w:r>
+              <w:rPr>
+                <w:rFonts w:ascii="Helvetica" w:eastAsia="Times New Roman" w:hAnsi="Helvetica" w:cs="Times New Roman"/>
+                <w:spacing w:val="4"/>
+                <w:sz w:val="27"/>
+                <w:szCs w:val="27"/>
+                <w:lang w:val="de-AT" w:eastAsia="de-AT"/>
+              </w:rPr>
+              <w:t xml:space="preserve"> </w:t>
+            </w:r>
+            <w:proofErr w:type="spellStart"/>
+            <w:r>
+              <w:rPr>
+                <w:rFonts w:ascii="Helvetica" w:eastAsia="Times New Roman" w:hAnsi="Helvetica" w:cs="Times New Roman"/>
+                <w:spacing w:val="4"/>
+                <w:sz w:val="27"/>
+                <w:szCs w:val="27"/>
+                <w:lang w:val="de-AT" w:eastAsia="de-AT"/>
+              </w:rPr>
+              <w:t>or</w:t>
+            </w:r>
+            <w:proofErr w:type="spellEnd"/>
+            <w:r>
+              <w:rPr>
+                <w:rFonts w:ascii="Helvetica" w:eastAsia="Times New Roman" w:hAnsi="Helvetica" w:cs="Times New Roman"/>
+                <w:spacing w:val="4"/>
+                <w:sz w:val="27"/>
+                <w:szCs w:val="27"/>
+                <w:lang w:val="de-AT" w:eastAsia="de-AT"/>
+              </w:rPr>
+              <w:t xml:space="preserve"> </w:t>
+            </w:r>
+            <w:proofErr w:type="spellStart"/>
+            <w:r>
+              <w:rPr>
+                <w:rFonts w:ascii="Helvetica" w:eastAsia="Times New Roman" w:hAnsi="Helvetica" w:cs="Times New Roman"/>
+                <w:color w:val="231F20"/>
+                <w:spacing w:val="4"/>
+                <w:sz w:val="27"/>
+                <w:szCs w:val="27"/>
+                <w:lang w:val="en-US" w:eastAsia="de-AT"/>
+              </w:rPr>
+              <w:t>concept</w:t>
+            </w:r>
+            <w:proofErr w:type="spellEnd"/>
+          </w:p>
+        </w:tc>
+        <w:tc>
+          <w:tcPr>
+            <w:tcW w:w="3357" w:type="dxa"/>
+          </w:tcPr>
+          <w:p>
+            <w:pPr>
+              <w:spacing w:after="60"/>
+              <w:cnfStyle w:val="000000100000" w:firstRow="0" w:lastRow="0" w:firstColumn="0" w:lastColumn="0" w:oddVBand="0" w:evenVBand="0" w:oddHBand="1" w:evenHBand="0" w:firstRowFirstColumn="0" w:firstRowLastColumn="0" w:lastRowFirstColumn="0" w:lastRowLastColumn="0"/>
+              <w:rPr>
+                <w:rFonts w:ascii="Helvetica" w:eastAsia="Times New Roman" w:hAnsi="Helvetica" w:cs="Times New Roman"/>
+                <w:color w:val="231F20"/>
+                <w:spacing w:val="4"/>
+                <w:sz w:val="27"/>
+                <w:szCs w:val="27"/>
+                <w:lang w:val="en-US" w:eastAsia="de-AT"/>
+              </w:rPr>
+            </w:pPr>
+          </w:p>
+        </w:tc>
+        <w:tc>
+          <w:tcPr>
+            <w:tcW w:w="3357" w:type="dxa"/>
+          </w:tcPr>
+          <w:p>
+            <w:pPr>
+              <w:spacing w:after="60"/>
+              <w:cnfStyle w:val="000000100000" w:firstRow="0" w:lastRow="0" w:firstColumn="0" w:lastColumn="0" w:oddVBand="0" w:evenVBand="0" w:oddHBand="1" w:evenHBand="0" w:firstRowFirstColumn="0" w:firstRowLastColumn="0" w:lastRowFirstColumn="0" w:lastRowLastColumn="0"/>
+              <w:rPr>
+                <w:rFonts w:ascii="Helvetica" w:eastAsia="Times New Roman" w:hAnsi="Helvetica" w:cs="Times New Roman"/>
+                <w:color w:val="231F20"/>
+                <w:spacing w:val="4"/>
+                <w:sz w:val="27"/>
+                <w:szCs w:val="27"/>
+                <w:lang w:val="en-US" w:eastAsia="de-AT"/>
+              </w:rPr>
+            </w:pPr>
+          </w:p>
+        </w:tc>
+      </w:tr>
+      <w:tr>
+        <w:tc>
+          <w:tcPr>
+            <w:cnfStyle w:val="001000000000" w:firstRow="0" w:lastRow="0" w:firstColumn="1" w:lastColumn="0" w:oddVBand="0" w:evenVBand="0" w:oddHBand="0" w:evenHBand="0" w:firstRowFirstColumn="0" w:firstRowLastColumn="0" w:lastRowFirstColumn="0" w:lastRowLastColumn="0"/>
+            <w:tcW w:w="3356" w:type="dxa"/>
+          </w:tcPr>
+          <w:p>
+            <w:pPr>
+              <w:shd w:val="clear" w:color="auto" w:fill="FFFFFF"/>
+              <w:spacing w:before="100" w:beforeAutospacing="1" w:after="60"/>
+              <w:rPr>
+                <w:rFonts w:ascii="Helvetica" w:eastAsia="Times New Roman" w:hAnsi="Helvetica" w:cs="Times New Roman"/>
+                <w:spacing w:val="4"/>
+                <w:sz w:val="27"/>
+                <w:szCs w:val="27"/>
+                <w:lang w:val="de-AT" w:eastAsia="de-AT"/>
+              </w:rPr>
+            </w:pPr>
+            <w:r>
+              <w:rPr>
+                <w:rFonts w:ascii="Helvetica" w:eastAsia="Times New Roman" w:hAnsi="Helvetica" w:cs="Times New Roman"/>
+                <w:spacing w:val="4"/>
+                <w:sz w:val="27"/>
+                <w:szCs w:val="27"/>
+                <w:lang w:val="de-AT" w:eastAsia="de-AT"/>
+              </w:rPr>
+              <w:t>Genre</w:t>
+            </w:r>
+          </w:p>
+        </w:tc>
+        <w:tc>
+          <w:tcPr>
+            <w:tcW w:w="3357" w:type="dxa"/>
+          </w:tcPr>
+          <w:p>
+            <w:pPr>
+              <w:spacing w:after="60"/>
+              <w:cnfStyle w:val="000000000000" w:firstRow="0" w:lastRow="0" w:firstColumn="0" w:lastColumn="0" w:oddVBand="0" w:evenVBand="0" w:oddHBand="0" w:evenHBand="0" w:firstRowFirstColumn="0" w:firstRowLastColumn="0" w:lastRowFirstColumn="0" w:lastRowLastColumn="0"/>
+              <w:rPr>
+                <w:rFonts w:ascii="Helvetica" w:eastAsia="Times New Roman" w:hAnsi="Helvetica" w:cs="Times New Roman"/>
+                <w:color w:val="231F20"/>
+                <w:spacing w:val="4"/>
+                <w:sz w:val="27"/>
+                <w:szCs w:val="27"/>
+                <w:lang w:val="en-US" w:eastAsia="de-AT"/>
+              </w:rPr>
+            </w:pPr>
+          </w:p>
+        </w:tc>
+        <w:tc>
+          <w:tcPr>
+            <w:tcW w:w="3357" w:type="dxa"/>
+          </w:tcPr>
+          <w:p>
+            <w:pPr>
+              <w:spacing w:after="60"/>
+              <w:cnfStyle w:val="000000000000" w:firstRow="0" w:lastRow="0" w:firstColumn="0" w:lastColumn="0" w:oddVBand="0" w:evenVBand="0" w:oddHBand="0" w:evenHBand="0" w:firstRowFirstColumn="0" w:firstRowLastColumn="0" w:lastRowFirstColumn="0" w:lastRowLastColumn="0"/>
+              <w:rPr>
+                <w:rFonts w:ascii="Helvetica" w:eastAsia="Times New Roman" w:hAnsi="Helvetica" w:cs="Times New Roman"/>
+                <w:color w:val="231F20"/>
+                <w:spacing w:val="4"/>
+                <w:sz w:val="27"/>
+                <w:szCs w:val="27"/>
+                <w:lang w:val="en-US" w:eastAsia="de-AT"/>
+              </w:rPr>
+            </w:pPr>
+          </w:p>
+        </w:tc>
+      </w:tr>
+      <w:tr>
+        <w:trPr>
+          <w:cnfStyle w:val="000000100000" w:firstRow="0" w:lastRow="0" w:firstColumn="0" w:lastColumn="0" w:oddVBand="0" w:evenVBand="0" w:oddHBand="1" w:evenHBand="0" w:firstRowFirstColumn="0" w:firstRowLastColumn="0" w:lastRowFirstColumn="0" w:lastRowLastColumn="0"/>
+        </w:trPr>
+        <w:tc>
+          <w:tcPr>
+            <w:cnfStyle w:val="001000000000" w:firstRow="0" w:lastRow="0" w:firstColumn="1" w:lastColumn="0" w:oddVBand="0" w:evenVBand="0" w:oddHBand="0" w:evenHBand="0" w:firstRowFirstColumn="0" w:firstRowLastColumn="0" w:lastRowFirstColumn="0" w:lastRowLastColumn="0"/>
+            <w:tcW w:w="3356" w:type="dxa"/>
+          </w:tcPr>
+          <w:p>
+            <w:pPr>
+              <w:spacing w:after="60"/>
+              <w:rPr>
+                <w:rFonts w:ascii="Helvetica" w:eastAsia="Times New Roman" w:hAnsi="Helvetica" w:cs="Times New Roman"/>
+                <w:spacing w:val="4"/>
+                <w:sz w:val="27"/>
+                <w:szCs w:val="27"/>
+                <w:lang w:val="de-AT" w:eastAsia="de-AT"/>
+              </w:rPr>
+            </w:pPr>
+            <w:r>
+              <w:rPr>
+                <w:rFonts w:ascii="Helvetica" w:eastAsia="Times New Roman" w:hAnsi="Helvetica" w:cs="Times New Roman"/>
+                <w:spacing w:val="4"/>
+                <w:sz w:val="27"/>
+                <w:szCs w:val="27"/>
+                <w:lang w:val="de-AT" w:eastAsia="de-AT"/>
+              </w:rPr>
+              <w:t xml:space="preserve">Story and </w:t>
+            </w:r>
+            <w:proofErr w:type="spellStart"/>
+            <w:r>
+              <w:rPr>
+                <w:rFonts w:ascii="Helvetica" w:eastAsia="Times New Roman" w:hAnsi="Helvetica" w:cs="Times New Roman"/>
+                <w:spacing w:val="4"/>
+                <w:sz w:val="27"/>
+                <w:szCs w:val="27"/>
+                <w:lang w:val="de-AT" w:eastAsia="de-AT"/>
+              </w:rPr>
+              <w:t>characters</w:t>
+            </w:r>
+            <w:proofErr w:type="spellEnd"/>
+          </w:p>
+        </w:tc>
+        <w:tc>
+          <w:tcPr>
+            <w:tcW w:w="3357" w:type="dxa"/>
+          </w:tcPr>
+          <w:p>
+            <w:pPr>
+              <w:spacing w:after="60"/>
+              <w:cnfStyle w:val="000000100000" w:firstRow="0" w:lastRow="0" w:firstColumn="0" w:lastColumn="0" w:oddVBand="0" w:evenVBand="0" w:oddHBand="1" w:evenHBand="0" w:firstRowFirstColumn="0" w:firstRowLastColumn="0" w:lastRowFirstColumn="0" w:lastRowLastColumn="0"/>
+              <w:rPr>
+                <w:rFonts w:ascii="Helvetica" w:eastAsia="Times New Roman" w:hAnsi="Helvetica" w:cs="Times New Roman"/>
+                <w:b/>
+                <w:bCs/>
+                <w:spacing w:val="4"/>
+                <w:sz w:val="27"/>
+                <w:szCs w:val="27"/>
+                <w:lang w:val="de-AT" w:eastAsia="de-AT"/>
+              </w:rPr>
+            </w:pPr>
+          </w:p>
+        </w:tc>
+        <w:tc>
+          <w:tcPr>
+            <w:tcW w:w="3357" w:type="dxa"/>
+          </w:tcPr>
+          <w:p>
+            <w:pPr>
+              <w:spacing w:after="60"/>
+              <w:cnfStyle w:val="000000100000" w:firstRow="0" w:lastRow="0" w:firstColumn="0" w:lastColumn="0" w:oddVBand="0" w:evenVBand="0" w:oddHBand="1" w:evenHBand="0" w:firstRowFirstColumn="0" w:firstRowLastColumn="0" w:lastRowFirstColumn="0" w:lastRowLastColumn="0"/>
+              <w:rPr>
+                <w:rFonts w:ascii="Helvetica" w:eastAsia="Times New Roman" w:hAnsi="Helvetica" w:cs="Times New Roman"/>
+                <w:color w:val="231F20"/>
+                <w:spacing w:val="4"/>
+                <w:sz w:val="27"/>
+                <w:szCs w:val="27"/>
+                <w:lang w:val="en-US" w:eastAsia="de-AT"/>
+              </w:rPr>
+            </w:pPr>
+          </w:p>
+        </w:tc>
+      </w:tr>
+      <w:tr>
+        <w:tc>
+          <w:tcPr>
+            <w:cnfStyle w:val="001000000000" w:firstRow="0" w:lastRow="0" w:firstColumn="1" w:lastColumn="0" w:oddVBand="0" w:evenVBand="0" w:oddHBand="0" w:evenHBand="0" w:firstRowFirstColumn="0" w:firstRowLastColumn="0" w:lastRowFirstColumn="0" w:lastRowLastColumn="0"/>
+            <w:tcW w:w="3356" w:type="dxa"/>
+          </w:tcPr>
+          <w:p>
+            <w:pPr>
+              <w:shd w:val="clear" w:color="auto" w:fill="FFFFFF"/>
+              <w:spacing w:before="100" w:beforeAutospacing="1" w:after="60"/>
+              <w:rPr>
+                <w:rFonts w:ascii="Helvetica" w:eastAsia="Times New Roman" w:hAnsi="Helvetica" w:cs="Times New Roman"/>
+                <w:spacing w:val="4"/>
+                <w:sz w:val="27"/>
+                <w:szCs w:val="27"/>
+                <w:lang w:val="de-AT" w:eastAsia="de-AT"/>
+              </w:rPr>
+            </w:pPr>
+            <w:r>
+              <w:rPr>
+                <w:rFonts w:ascii="Helvetica" w:eastAsia="Times New Roman" w:hAnsi="Helvetica" w:cs="Times New Roman"/>
+                <w:spacing w:val="4"/>
+                <w:sz w:val="27"/>
+                <w:szCs w:val="27"/>
+                <w:lang w:val="de-AT" w:eastAsia="de-AT"/>
+              </w:rPr>
+              <w:t xml:space="preserve">Core game </w:t>
+            </w:r>
+            <w:proofErr w:type="spellStart"/>
+            <w:r>
+              <w:rPr>
+                <w:rFonts w:ascii="Helvetica" w:eastAsia="Times New Roman" w:hAnsi="Helvetica" w:cs="Times New Roman"/>
+                <w:spacing w:val="4"/>
+                <w:sz w:val="27"/>
+                <w:szCs w:val="27"/>
+                <w:lang w:val="de-AT" w:eastAsia="de-AT"/>
+              </w:rPr>
+              <w:t>mechanics</w:t>
+            </w:r>
+            <w:proofErr w:type="spellEnd"/>
+          </w:p>
+        </w:tc>
+        <w:tc>
+          <w:tcPr>
+            <w:tcW w:w="3357" w:type="dxa"/>
+          </w:tcPr>
+          <w:p>
+            <w:pPr>
+              <w:spacing w:after="60"/>
+              <w:cnfStyle w:val="000000000000" w:firstRow="0" w:lastRow="0" w:firstColumn="0" w:lastColumn="0" w:oddVBand="0" w:evenVBand="0" w:oddHBand="0" w:evenHBand="0" w:firstRowFirstColumn="0" w:firstRowLastColumn="0" w:lastRowFirstColumn="0" w:lastRowLastColumn="0"/>
+              <w:rPr>
+                <w:rFonts w:ascii="Helvetica" w:eastAsia="Times New Roman" w:hAnsi="Helvetica" w:cs="Times New Roman"/>
+                <w:color w:val="231F20"/>
+                <w:spacing w:val="4"/>
+                <w:sz w:val="27"/>
+                <w:szCs w:val="27"/>
+                <w:lang w:val="en-US" w:eastAsia="de-AT"/>
+              </w:rPr>
+            </w:pPr>
+          </w:p>
+        </w:tc>
+        <w:tc>
+          <w:tcPr>
+            <w:tcW w:w="3357" w:type="dxa"/>
+          </w:tcPr>
+          <w:p>
+            <w:pPr>
+              <w:spacing w:after="60"/>
+              <w:cnfStyle w:val="000000000000" w:firstRow="0" w:lastRow="0" w:firstColumn="0" w:lastColumn="0" w:oddVBand="0" w:evenVBand="0" w:oddHBand="0" w:evenHBand="0" w:firstRowFirstColumn="0" w:firstRowLastColumn="0" w:lastRowFirstColumn="0" w:lastRowLastColumn="0"/>
+              <w:rPr>
+                <w:rFonts w:ascii="Helvetica" w:eastAsia="Times New Roman" w:hAnsi="Helvetica" w:cs="Times New Roman"/>
+                <w:color w:val="231F20"/>
+                <w:spacing w:val="4"/>
+                <w:sz w:val="27"/>
+                <w:szCs w:val="27"/>
+                <w:lang w:val="en-US" w:eastAsia="de-AT"/>
+              </w:rPr>
+            </w:pPr>
+          </w:p>
+        </w:tc>
+      </w:tr>
+      <w:tr>
+        <w:trPr>
+          <w:cnfStyle w:val="000000100000" w:firstRow="0" w:lastRow="0" w:firstColumn="0" w:lastColumn="0" w:oddVBand="0" w:evenVBand="0" w:oddHBand="1" w:evenHBand="0" w:firstRowFirstColumn="0" w:firstRowLastColumn="0" w:lastRowFirstColumn="0" w:lastRowLastColumn="0"/>
+        </w:trPr>
+        <w:tc>
+          <w:tcPr>
+            <w:cnfStyle w:val="001000000000" w:firstRow="0" w:lastRow="0" w:firstColumn="1" w:lastColumn="0" w:oddVBand="0" w:evenVBand="0" w:oddHBand="0" w:evenHBand="0" w:firstRowFirstColumn="0" w:firstRowLastColumn="0" w:lastRowFirstColumn="0" w:lastRowLastColumn="0"/>
+            <w:tcW w:w="3356" w:type="dxa"/>
+          </w:tcPr>
+          <w:p>
+            <w:pPr>
+              <w:spacing w:after="60"/>
+              <w:rPr>
+                <w:rFonts w:ascii="Helvetica" w:eastAsia="Times New Roman" w:hAnsi="Helvetica" w:cs="Times New Roman"/>
+                <w:spacing w:val="4"/>
+                <w:sz w:val="27"/>
+                <w:szCs w:val="27"/>
+                <w:lang w:val="de-AT" w:eastAsia="de-AT"/>
+              </w:rPr>
+            </w:pPr>
+            <w:r>
+              <w:rPr>
+                <w:rFonts w:ascii="Helvetica" w:eastAsia="Times New Roman" w:hAnsi="Helvetica" w:cs="Times New Roman"/>
+                <w:spacing w:val="4"/>
+                <w:sz w:val="27"/>
+                <w:szCs w:val="27"/>
+                <w:lang w:val="de-AT" w:eastAsia="de-AT"/>
+              </w:rPr>
+              <w:t>Gameplay</w:t>
+            </w:r>
+          </w:p>
+        </w:tc>
+        <w:tc>
+          <w:tcPr>
+            <w:tcW w:w="3357" w:type="dxa"/>
+          </w:tcPr>
+          <w:p>
+            <w:pPr>
+              <w:spacing w:after="60"/>
+              <w:cnfStyle w:val="000000100000" w:firstRow="0" w:lastRow="0" w:firstColumn="0" w:lastColumn="0" w:oddVBand="0" w:evenVBand="0" w:oddHBand="1" w:evenHBand="0" w:firstRowFirstColumn="0" w:firstRowLastColumn="0" w:lastRowFirstColumn="0" w:lastRowLastColumn="0"/>
+              <w:rPr>
+                <w:rFonts w:ascii="Helvetica" w:eastAsia="Times New Roman" w:hAnsi="Helvetica" w:cs="Times New Roman"/>
+                <w:b/>
+                <w:bCs/>
+                <w:spacing w:val="4"/>
+                <w:sz w:val="27"/>
+                <w:szCs w:val="27"/>
+                <w:lang w:val="de-AT" w:eastAsia="de-AT"/>
+              </w:rPr>
+            </w:pPr>
+          </w:p>
+        </w:tc>
+        <w:tc>
+          <w:tcPr>
+            <w:tcW w:w="3357" w:type="dxa"/>
+          </w:tcPr>
+          <w:p>
+            <w:pPr>
+              <w:spacing w:after="60"/>
+              <w:cnfStyle w:val="000000100000" w:firstRow="0" w:lastRow="0" w:firstColumn="0" w:lastColumn="0" w:oddVBand="0" w:evenVBand="0" w:oddHBand="1" w:evenHBand="0" w:firstRowFirstColumn="0" w:firstRowLastColumn="0" w:lastRowFirstColumn="0" w:lastRowLastColumn="0"/>
+              <w:rPr>
+                <w:rFonts w:ascii="Helvetica" w:eastAsia="Times New Roman" w:hAnsi="Helvetica" w:cs="Times New Roman"/>
+                <w:color w:val="231F20"/>
+                <w:spacing w:val="4"/>
+                <w:sz w:val="27"/>
+                <w:szCs w:val="27"/>
+                <w:lang w:val="en-US" w:eastAsia="de-AT"/>
+              </w:rPr>
+            </w:pPr>
+          </w:p>
+        </w:tc>
+      </w:tr>
+      <w:tr>
+        <w:tc>
+          <w:tcPr>
+            <w:cnfStyle w:val="001000000000" w:firstRow="0" w:lastRow="0" w:firstColumn="1" w:lastColumn="0" w:oddVBand="0" w:evenVBand="0" w:oddHBand="0" w:evenHBand="0" w:firstRowFirstColumn="0" w:firstRowLastColumn="0" w:lastRowFirstColumn="0" w:lastRowLastColumn="0"/>
+            <w:tcW w:w="3356" w:type="dxa"/>
+          </w:tcPr>
+          <w:p>
+            <w:pPr>
+              <w:shd w:val="clear" w:color="auto" w:fill="FFFFFF"/>
+              <w:spacing w:before="100" w:beforeAutospacing="1" w:after="60"/>
+              <w:rPr>
+                <w:rFonts w:ascii="Helvetica" w:eastAsia="Times New Roman" w:hAnsi="Helvetica" w:cs="Times New Roman"/>
+                <w:spacing w:val="4"/>
+                <w:sz w:val="27"/>
+                <w:szCs w:val="27"/>
+                <w:lang w:val="de-AT" w:eastAsia="de-AT"/>
+              </w:rPr>
+            </w:pPr>
+            <w:r>
+              <w:rPr>
+                <w:rFonts w:ascii="Helvetica" w:eastAsia="Times New Roman" w:hAnsi="Helvetica" w:cs="Times New Roman"/>
+                <w:spacing w:val="4"/>
+                <w:sz w:val="27"/>
+                <w:szCs w:val="27"/>
+                <w:lang w:val="de-AT" w:eastAsia="de-AT"/>
+              </w:rPr>
+              <w:t xml:space="preserve">Level and </w:t>
+            </w:r>
+            <w:proofErr w:type="spellStart"/>
+            <w:r>
+              <w:rPr>
+                <w:rFonts w:ascii="Helvetica" w:eastAsia="Times New Roman" w:hAnsi="Helvetica" w:cs="Times New Roman"/>
+                <w:spacing w:val="4"/>
+                <w:sz w:val="27"/>
+                <w:szCs w:val="27"/>
+                <w:lang w:val="de-AT" w:eastAsia="de-AT"/>
+              </w:rPr>
+              <w:t>world</w:t>
+            </w:r>
+            <w:proofErr w:type="spellEnd"/>
+            <w:r>
+              <w:rPr>
+                <w:rFonts w:ascii="Helvetica" w:eastAsia="Times New Roman" w:hAnsi="Helvetica" w:cs="Times New Roman"/>
+                <w:spacing w:val="4"/>
+                <w:sz w:val="27"/>
+                <w:szCs w:val="27"/>
+                <w:lang w:val="de-AT" w:eastAsia="de-AT"/>
+              </w:rPr>
+              <w:t xml:space="preserve"> design</w:t>
+            </w:r>
+          </w:p>
+        </w:tc>
+        <w:tc>
+          <w:tcPr>
+            <w:tcW w:w="3357" w:type="dxa"/>
+          </w:tcPr>
+          <w:p>
+            <w:pPr>
+              <w:spacing w:after="60"/>
+              <w:cnfStyle w:val="000000000000" w:firstRow="0" w:lastRow="0" w:firstColumn="0" w:lastColumn="0" w:oddVBand="0" w:evenVBand="0" w:oddHBand="0" w:evenHBand="0" w:firstRowFirstColumn="0" w:firstRowLastColumn="0" w:lastRowFirstColumn="0" w:lastRowLastColumn="0"/>
+              <w:rPr>
+                <w:rFonts w:ascii="Helvetica" w:eastAsia="Times New Roman" w:hAnsi="Helvetica" w:cs="Times New Roman"/>
+                <w:color w:val="231F20"/>
+                <w:spacing w:val="4"/>
+                <w:sz w:val="27"/>
+                <w:szCs w:val="27"/>
+                <w:lang w:val="en-US" w:eastAsia="de-AT"/>
+              </w:rPr>
+            </w:pPr>
+          </w:p>
+        </w:tc>
+        <w:tc>
+          <w:tcPr>
+            <w:tcW w:w="3357" w:type="dxa"/>
+          </w:tcPr>
+          <w:p>
+            <w:pPr>
+              <w:spacing w:after="60"/>
+              <w:cnfStyle w:val="000000000000" w:firstRow="0" w:lastRow="0" w:firstColumn="0" w:lastColumn="0" w:oddVBand="0" w:evenVBand="0" w:oddHBand="0" w:evenHBand="0" w:firstRowFirstColumn="0" w:firstRowLastColumn="0" w:lastRowFirstColumn="0" w:lastRowLastColumn="0"/>
+              <w:rPr>
+                <w:rFonts w:ascii="Helvetica" w:eastAsia="Times New Roman" w:hAnsi="Helvetica" w:cs="Times New Roman"/>
+                <w:color w:val="231F20"/>
+                <w:spacing w:val="4"/>
+                <w:sz w:val="27"/>
+                <w:szCs w:val="27"/>
+                <w:lang w:val="en-US" w:eastAsia="de-AT"/>
+              </w:rPr>
+            </w:pPr>
+          </w:p>
+        </w:tc>
+      </w:tr>
+      <w:tr>
+        <w:trPr>
+          <w:cnfStyle w:val="000000100000" w:firstRow="0" w:lastRow="0" w:firstColumn="0" w:lastColumn="0" w:oddVBand="0" w:evenVBand="0" w:oddHBand="1" w:evenHBand="0" w:firstRowFirstColumn="0" w:firstRowLastColumn="0" w:lastRowFirstColumn="0" w:lastRowLastColumn="0"/>
+        </w:trPr>
+        <w:tc>
+          <w:tcPr>
+            <w:cnfStyle w:val="001000000000" w:firstRow="0" w:lastRow="0" w:firstColumn="1" w:lastColumn="0" w:oddVBand="0" w:evenVBand="0" w:oddHBand="0" w:evenHBand="0" w:firstRowFirstColumn="0" w:firstRowLastColumn="0" w:lastRowFirstColumn="0" w:lastRowLastColumn="0"/>
+            <w:tcW w:w="3356" w:type="dxa"/>
+          </w:tcPr>
+          <w:p>
+            <w:pPr>
+              <w:spacing w:after="60"/>
+              <w:rPr>
+                <w:rFonts w:ascii="Helvetica" w:eastAsia="Times New Roman" w:hAnsi="Helvetica" w:cs="Times New Roman"/>
+                <w:spacing w:val="4"/>
+                <w:sz w:val="27"/>
+                <w:szCs w:val="27"/>
+                <w:lang w:val="de-AT" w:eastAsia="de-AT"/>
+              </w:rPr>
+            </w:pPr>
+            <w:r>
+              <w:rPr>
+                <w:rFonts w:ascii="Helvetica" w:eastAsia="Times New Roman" w:hAnsi="Helvetica" w:cs="Times New Roman"/>
+                <w:spacing w:val="4"/>
+                <w:sz w:val="27"/>
+                <w:szCs w:val="27"/>
+                <w:lang w:val="de-AT" w:eastAsia="de-AT"/>
+              </w:rPr>
+              <w:t>Art and/</w:t>
+            </w:r>
+            <w:proofErr w:type="spellStart"/>
+            <w:r>
+              <w:rPr>
+                <w:rFonts w:ascii="Helvetica" w:eastAsia="Times New Roman" w:hAnsi="Helvetica" w:cs="Times New Roman"/>
+                <w:spacing w:val="4"/>
+                <w:sz w:val="27"/>
+                <w:szCs w:val="27"/>
+                <w:lang w:val="de-AT" w:eastAsia="de-AT"/>
+              </w:rPr>
+              <w:t>or</w:t>
+            </w:r>
+            <w:proofErr w:type="spellEnd"/>
+            <w:r>
+              <w:rPr>
+                <w:rFonts w:ascii="Helvetica" w:eastAsia="Times New Roman" w:hAnsi="Helvetica" w:cs="Times New Roman"/>
+                <w:spacing w:val="4"/>
+                <w:sz w:val="27"/>
+                <w:szCs w:val="27"/>
+                <w:lang w:val="de-AT" w:eastAsia="de-AT"/>
+              </w:rPr>
+              <w:t xml:space="preserve"> </w:t>
+            </w:r>
+            <w:proofErr w:type="spellStart"/>
+            <w:r>
+              <w:rPr>
+                <w:rFonts w:ascii="Helvetica" w:eastAsia="Times New Roman" w:hAnsi="Helvetica" w:cs="Times New Roman"/>
+                <w:spacing w:val="4"/>
+                <w:sz w:val="27"/>
+                <w:szCs w:val="27"/>
+                <w:lang w:val="de-AT" w:eastAsia="de-AT"/>
+              </w:rPr>
+              <w:t>sketches</w:t>
+            </w:r>
+            <w:proofErr w:type="spellEnd"/>
+          </w:p>
+        </w:tc>
+        <w:tc>
+          <w:tcPr>
+            <w:tcW w:w="3357" w:type="dxa"/>
+          </w:tcPr>
+          <w:p>
+            <w:pPr>
+              <w:spacing w:after="60"/>
+              <w:cnfStyle w:val="000000100000" w:firstRow="0" w:lastRow="0" w:firstColumn="0" w:lastColumn="0" w:oddVBand="0" w:evenVBand="0" w:oddHBand="1" w:evenHBand="0" w:firstRowFirstColumn="0" w:firstRowLastColumn="0" w:lastRowFirstColumn="0" w:lastRowLastColumn="0"/>
+              <w:rPr>
+                <w:rFonts w:ascii="Helvetica" w:eastAsia="Times New Roman" w:hAnsi="Helvetica" w:cs="Times New Roman"/>
+                <w:b/>
+                <w:bCs/>
+                <w:spacing w:val="4"/>
+                <w:sz w:val="27"/>
+                <w:szCs w:val="27"/>
+                <w:lang w:val="de-AT" w:eastAsia="de-AT"/>
+              </w:rPr>
+            </w:pPr>
+          </w:p>
+        </w:tc>
+        <w:tc>
+          <w:tcPr>
+            <w:tcW w:w="3357" w:type="dxa"/>
+          </w:tcPr>
+          <w:p>
+            <w:pPr>
+              <w:spacing w:after="60"/>
+              <w:cnfStyle w:val="000000100000" w:firstRow="0" w:lastRow="0" w:firstColumn="0" w:lastColumn="0" w:oddVBand="0" w:evenVBand="0" w:oddHBand="1" w:evenHBand="0" w:firstRowFirstColumn="0" w:firstRowLastColumn="0" w:lastRowFirstColumn="0" w:lastRowLastColumn="0"/>
+              <w:rPr>
+                <w:rFonts w:ascii="Helvetica" w:eastAsia="Times New Roman" w:hAnsi="Helvetica" w:cs="Times New Roman"/>
+                <w:color w:val="231F20"/>
+                <w:spacing w:val="4"/>
+                <w:sz w:val="27"/>
+                <w:szCs w:val="27"/>
+                <w:lang w:val="en-US" w:eastAsia="de-AT"/>
+              </w:rPr>
+            </w:pPr>
+          </w:p>
+        </w:tc>
+      </w:tr>
+      <w:tr>
+        <w:tc>
+          <w:tcPr>
+            <w:cnfStyle w:val="001000000000" w:firstRow="0" w:lastRow="0" w:firstColumn="1" w:lastColumn="0" w:oddVBand="0" w:evenVBand="0" w:oddHBand="0" w:evenHBand="0" w:firstRowFirstColumn="0" w:firstRowLastColumn="0" w:lastRowFirstColumn="0" w:lastRowLastColumn="0"/>
+            <w:tcW w:w="3356" w:type="dxa"/>
+          </w:tcPr>
+          <w:p>
+            <w:pPr>
+              <w:shd w:val="clear" w:color="auto" w:fill="FFFFFF"/>
+              <w:spacing w:before="100" w:beforeAutospacing="1"/>
+              <w:rPr>
+                <w:rFonts w:ascii="Helvetica" w:eastAsia="Times New Roman" w:hAnsi="Helvetica" w:cs="Times New Roman"/>
+                <w:spacing w:val="4"/>
+                <w:sz w:val="27"/>
+                <w:szCs w:val="27"/>
+                <w:lang w:val="de-AT" w:eastAsia="de-AT"/>
+              </w:rPr>
+            </w:pPr>
+            <w:proofErr w:type="spellStart"/>
+            <w:r>
+              <w:rPr>
+                <w:rFonts w:ascii="Helvetica" w:eastAsia="Times New Roman" w:hAnsi="Helvetica" w:cs="Times New Roman"/>
+                <w:spacing w:val="4"/>
+                <w:sz w:val="27"/>
+                <w:szCs w:val="27"/>
+                <w:lang w:val="de-AT" w:eastAsia="de-AT"/>
+              </w:rPr>
+              <w:t>Monetization</w:t>
+            </w:r>
+            <w:proofErr w:type="spellEnd"/>
+            <w:r>
+              <w:rPr>
+                <w:rFonts w:ascii="Helvetica" w:eastAsia="Times New Roman" w:hAnsi="Helvetica" w:cs="Times New Roman"/>
+                <w:spacing w:val="4"/>
+                <w:sz w:val="27"/>
+                <w:szCs w:val="27"/>
+                <w:lang w:val="de-AT" w:eastAsia="de-AT"/>
+              </w:rPr>
+              <w:t xml:space="preserve"> </w:t>
+            </w:r>
+            <w:proofErr w:type="spellStart"/>
+            <w:r>
+              <w:rPr>
+                <w:rFonts w:ascii="Helvetica" w:eastAsia="Times New Roman" w:hAnsi="Helvetica" w:cs="Times New Roman"/>
+                <w:spacing w:val="4"/>
+                <w:sz w:val="27"/>
+                <w:szCs w:val="27"/>
+                <w:lang w:val="de-AT" w:eastAsia="de-AT"/>
+              </w:rPr>
+              <w:t>strategy</w:t>
+            </w:r>
+            <w:proofErr w:type="spellEnd"/>
+          </w:p>
+        </w:tc>
+        <w:tc>
+          <w:tcPr>
+            <w:tcW w:w="3357" w:type="dxa"/>
+          </w:tcPr>
+          <w:p>
+            <w:pPr>
+              <w:spacing w:after="60"/>
+              <w:cnfStyle w:val="000000000000" w:firstRow="0" w:lastRow="0" w:firstColumn="0" w:lastColumn="0" w:oddVBand="0" w:evenVBand="0" w:oddHBand="0" w:evenHBand="0" w:firstRowFirstColumn="0" w:firstRowLastColumn="0" w:lastRowFirstColumn="0" w:lastRowLastColumn="0"/>
+              <w:rPr>
+                <w:rFonts w:ascii="Helvetica" w:eastAsia="Times New Roman" w:hAnsi="Helvetica" w:cs="Times New Roman"/>
+                <w:color w:val="231F20"/>
+                <w:spacing w:val="4"/>
+                <w:sz w:val="27"/>
+                <w:szCs w:val="27"/>
+                <w:lang w:val="en-US" w:eastAsia="de-AT"/>
+              </w:rPr>
+            </w:pPr>
+          </w:p>
+        </w:tc>
+        <w:tc>
+          <w:tcPr>
+            <w:tcW w:w="3357" w:type="dxa"/>
+          </w:tcPr>
+          <w:p>
+            <w:pPr>
+              <w:spacing w:after="60"/>
+              <w:cnfStyle w:val="000000000000" w:firstRow="0" w:lastRow="0" w:firstColumn="0" w:lastColumn="0" w:oddVBand="0" w:evenVBand="0" w:oddHBand="0" w:evenHBand="0" w:firstRowFirstColumn="0" w:firstRowLastColumn="0" w:lastRowFirstColumn="0" w:lastRowLastColumn="0"/>
+              <w:rPr>
+                <w:rFonts w:ascii="Helvetica" w:eastAsia="Times New Roman" w:hAnsi="Helvetica" w:cs="Times New Roman"/>
+                <w:color w:val="231F20"/>
+                <w:spacing w:val="4"/>
+                <w:sz w:val="27"/>
+                <w:szCs w:val="27"/>
+                <w:lang w:val="en-US" w:eastAsia="de-AT"/>
+              </w:rPr>
+            </w:pPr>
+          </w:p>
+        </w:tc>
+      </w:tr>
+    </w:tbl>
+    <w:p>
+      <w:pPr>
+        <w:shd w:val="clear" w:color="auto" w:fill="FFFFFF"/>
+        <w:spacing w:after="60" w:line="240" w:lineRule="auto"/>
+        <w:rPr>
+          <w:rFonts w:ascii="Helvetica" w:eastAsia="Times New Roman" w:hAnsi="Helvetica" w:cs="Times New Roman"/>
+          <w:color w:val="231F20"/>
+          <w:spacing w:val="4"/>
+          <w:sz w:val="27"/>
+          <w:szCs w:val="27"/>
+          <w:lang w:val="en-US" w:eastAsia="de-AT"/>
+        </w:rPr>
+      </w:pPr>
+    </w:p>
+    <w:p/>
     <w:sectPr>
       <w:pgSz w:w="12240" w:h="15840"/>
       <w:pgMar w:top="360" w:right="1080" w:bottom="720" w:left="1080" w:header="720" w:footer="720" w:gutter="0"/>
@@ -4678,8 +6374,312 @@
       </w:rPr>
     </w:lvl>
   </w:abstractNum>
+  <w:abstractNum w:abstractNumId="1" w15:restartNumberingAfterBreak="0">
+    <w:nsid w:val="35FA682E"/>
+    <w:multiLevelType w:val="multilevel"/>
+    <w:tmpl w:val="FBE2BF88"/>
+    <w:lvl w:ilvl="0">
+      <w:start w:val="1"/>
+      <w:numFmt w:val="bullet"/>
+      <w:lvlText w:val=""/>
+      <w:lvlJc w:val="left"/>
+      <w:pPr>
+        <w:tabs>
+          <w:tab w:val="num" w:pos="720"/>
+        </w:tabs>
+        <w:ind w:left="720" w:hanging="360"/>
+      </w:pPr>
+      <w:rPr>
+        <w:rFonts w:ascii="Symbol" w:hAnsi="Symbol" w:hint="default"/>
+        <w:sz w:val="20"/>
+      </w:rPr>
+    </w:lvl>
+    <w:lvl w:ilvl="1" w:tentative="1">
+      <w:start w:val="1"/>
+      <w:numFmt w:val="bullet"/>
+      <w:lvlText w:val="o"/>
+      <w:lvlJc w:val="left"/>
+      <w:pPr>
+        <w:tabs>
+          <w:tab w:val="num" w:pos="1440"/>
+        </w:tabs>
+        <w:ind w:left="1440" w:hanging="360"/>
+      </w:pPr>
+      <w:rPr>
+        <w:rFonts w:ascii="Courier New" w:hAnsi="Courier New" w:hint="default"/>
+        <w:sz w:val="20"/>
+      </w:rPr>
+    </w:lvl>
+    <w:lvl w:ilvl="2" w:tentative="1">
+      <w:start w:val="1"/>
+      <w:numFmt w:val="bullet"/>
+      <w:lvlText w:val=""/>
+      <w:lvlJc w:val="left"/>
+      <w:pPr>
+        <w:tabs>
+          <w:tab w:val="num" w:pos="2160"/>
+        </w:tabs>
+        <w:ind w:left="2160" w:hanging="360"/>
+      </w:pPr>
+      <w:rPr>
+        <w:rFonts w:ascii="Wingdings" w:hAnsi="Wingdings" w:hint="default"/>
+        <w:sz w:val="20"/>
+      </w:rPr>
+    </w:lvl>
+    <w:lvl w:ilvl="3" w:tentative="1">
+      <w:start w:val="1"/>
+      <w:numFmt w:val="bullet"/>
+      <w:lvlText w:val=""/>
+      <w:lvlJc w:val="left"/>
+      <w:pPr>
+        <w:tabs>
+          <w:tab w:val="num" w:pos="2880"/>
+        </w:tabs>
+        <w:ind w:left="2880" w:hanging="360"/>
+      </w:pPr>
+      <w:rPr>
+        <w:rFonts w:ascii="Wingdings" w:hAnsi="Wingdings" w:hint="default"/>
+        <w:sz w:val="20"/>
+      </w:rPr>
+    </w:lvl>
+    <w:lvl w:ilvl="4" w:tentative="1">
+      <w:start w:val="1"/>
+      <w:numFmt w:val="bullet"/>
+      <w:lvlText w:val=""/>
+      <w:lvlJc w:val="left"/>
+      <w:pPr>
+        <w:tabs>
+          <w:tab w:val="num" w:pos="3600"/>
+        </w:tabs>
+        <w:ind w:left="3600" w:hanging="360"/>
+      </w:pPr>
+      <w:rPr>
+        <w:rFonts w:ascii="Wingdings" w:hAnsi="Wingdings" w:hint="default"/>
+        <w:sz w:val="20"/>
+      </w:rPr>
+    </w:lvl>
+    <w:lvl w:ilvl="5" w:tentative="1">
+      <w:start w:val="1"/>
+      <w:numFmt w:val="bullet"/>
+      <w:lvlText w:val=""/>
+      <w:lvlJc w:val="left"/>
+      <w:pPr>
+        <w:tabs>
+          <w:tab w:val="num" w:pos="4320"/>
+        </w:tabs>
+        <w:ind w:left="4320" w:hanging="360"/>
+      </w:pPr>
+      <w:rPr>
+        <w:rFonts w:ascii="Wingdings" w:hAnsi="Wingdings" w:hint="default"/>
+        <w:sz w:val="20"/>
+      </w:rPr>
+    </w:lvl>
+    <w:lvl w:ilvl="6" w:tentative="1">
+      <w:start w:val="1"/>
+      <w:numFmt w:val="bullet"/>
+      <w:lvlText w:val=""/>
+      <w:lvlJc w:val="left"/>
+      <w:pPr>
+        <w:tabs>
+          <w:tab w:val="num" w:pos="5040"/>
+        </w:tabs>
+        <w:ind w:left="5040" w:hanging="360"/>
+      </w:pPr>
+      <w:rPr>
+        <w:rFonts w:ascii="Wingdings" w:hAnsi="Wingdings" w:hint="default"/>
+        <w:sz w:val="20"/>
+      </w:rPr>
+    </w:lvl>
+    <w:lvl w:ilvl="7" w:tentative="1">
+      <w:start w:val="1"/>
+      <w:numFmt w:val="bullet"/>
+      <w:lvlText w:val=""/>
+      <w:lvlJc w:val="left"/>
+      <w:pPr>
+        <w:tabs>
+          <w:tab w:val="num" w:pos="5760"/>
+        </w:tabs>
+        <w:ind w:left="5760" w:hanging="360"/>
+      </w:pPr>
+      <w:rPr>
+        <w:rFonts w:ascii="Wingdings" w:hAnsi="Wingdings" w:hint="default"/>
+        <w:sz w:val="20"/>
+      </w:rPr>
+    </w:lvl>
+    <w:lvl w:ilvl="8" w:tentative="1">
+      <w:start w:val="1"/>
+      <w:numFmt w:val="bullet"/>
+      <w:lvlText w:val=""/>
+      <w:lvlJc w:val="left"/>
+      <w:pPr>
+        <w:tabs>
+          <w:tab w:val="num" w:pos="6480"/>
+        </w:tabs>
+        <w:ind w:left="6480" w:hanging="360"/>
+      </w:pPr>
+      <w:rPr>
+        <w:rFonts w:ascii="Wingdings" w:hAnsi="Wingdings" w:hint="default"/>
+        <w:sz w:val="20"/>
+      </w:rPr>
+    </w:lvl>
+  </w:abstractNum>
+  <w:abstractNum w:abstractNumId="2" w15:restartNumberingAfterBreak="0">
+    <w:nsid w:val="4E3A4808"/>
+    <w:multiLevelType w:val="multilevel"/>
+    <w:tmpl w:val="27400B08"/>
+    <w:lvl w:ilvl="0">
+      <w:start w:val="1"/>
+      <w:numFmt w:val="bullet"/>
+      <w:lvlText w:val=""/>
+      <w:lvlJc w:val="left"/>
+      <w:pPr>
+        <w:tabs>
+          <w:tab w:val="num" w:pos="720"/>
+        </w:tabs>
+        <w:ind w:left="720" w:hanging="360"/>
+      </w:pPr>
+      <w:rPr>
+        <w:rFonts w:ascii="Symbol" w:hAnsi="Symbol" w:hint="default"/>
+        <w:sz w:val="20"/>
+      </w:rPr>
+    </w:lvl>
+    <w:lvl w:ilvl="1" w:tentative="1">
+      <w:start w:val="1"/>
+      <w:numFmt w:val="bullet"/>
+      <w:lvlText w:val="o"/>
+      <w:lvlJc w:val="left"/>
+      <w:pPr>
+        <w:tabs>
+          <w:tab w:val="num" w:pos="1440"/>
+        </w:tabs>
+        <w:ind w:left="1440" w:hanging="360"/>
+      </w:pPr>
+      <w:rPr>
+        <w:rFonts w:ascii="Courier New" w:hAnsi="Courier New" w:hint="default"/>
+        <w:sz w:val="20"/>
+      </w:rPr>
+    </w:lvl>
+    <w:lvl w:ilvl="2" w:tentative="1">
+      <w:start w:val="1"/>
+      <w:numFmt w:val="bullet"/>
+      <w:lvlText w:val=""/>
+      <w:lvlJc w:val="left"/>
+      <w:pPr>
+        <w:tabs>
+          <w:tab w:val="num" w:pos="2160"/>
+        </w:tabs>
+        <w:ind w:left="2160" w:hanging="360"/>
+      </w:pPr>
+      <w:rPr>
+        <w:rFonts w:ascii="Wingdings" w:hAnsi="Wingdings" w:hint="default"/>
+        <w:sz w:val="20"/>
+      </w:rPr>
+    </w:lvl>
+    <w:lvl w:ilvl="3" w:tentative="1">
+      <w:start w:val="1"/>
+      <w:numFmt w:val="bullet"/>
+      <w:lvlText w:val=""/>
+      <w:lvlJc w:val="left"/>
+      <w:pPr>
+        <w:tabs>
+          <w:tab w:val="num" w:pos="2880"/>
+        </w:tabs>
+        <w:ind w:left="2880" w:hanging="360"/>
+      </w:pPr>
+      <w:rPr>
+        <w:rFonts w:ascii="Wingdings" w:hAnsi="Wingdings" w:hint="default"/>
+        <w:sz w:val="20"/>
+      </w:rPr>
+    </w:lvl>
+    <w:lvl w:ilvl="4" w:tentative="1">
+      <w:start w:val="1"/>
+      <w:numFmt w:val="bullet"/>
+      <w:lvlText w:val=""/>
+      <w:lvlJc w:val="left"/>
+      <w:pPr>
+        <w:tabs>
+          <w:tab w:val="num" w:pos="3600"/>
+        </w:tabs>
+        <w:ind w:left="3600" w:hanging="360"/>
+      </w:pPr>
+      <w:rPr>
+        <w:rFonts w:ascii="Wingdings" w:hAnsi="Wingdings" w:hint="default"/>
+        <w:sz w:val="20"/>
+      </w:rPr>
+    </w:lvl>
+    <w:lvl w:ilvl="5" w:tentative="1">
+      <w:start w:val="1"/>
+      <w:numFmt w:val="bullet"/>
+      <w:lvlText w:val=""/>
+      <w:lvlJc w:val="left"/>
+      <w:pPr>
+        <w:tabs>
+          <w:tab w:val="num" w:pos="4320"/>
+        </w:tabs>
+        <w:ind w:left="4320" w:hanging="360"/>
+      </w:pPr>
+      <w:rPr>
+        <w:rFonts w:ascii="Wingdings" w:hAnsi="Wingdings" w:hint="default"/>
+        <w:sz w:val="20"/>
+      </w:rPr>
+    </w:lvl>
+    <w:lvl w:ilvl="6" w:tentative="1">
+      <w:start w:val="1"/>
+      <w:numFmt w:val="bullet"/>
+      <w:lvlText w:val=""/>
+      <w:lvlJc w:val="left"/>
+      <w:pPr>
+        <w:tabs>
+          <w:tab w:val="num" w:pos="5040"/>
+        </w:tabs>
+        <w:ind w:left="5040" w:hanging="360"/>
+      </w:pPr>
+      <w:rPr>
+        <w:rFonts w:ascii="Wingdings" w:hAnsi="Wingdings" w:hint="default"/>
+        <w:sz w:val="20"/>
+      </w:rPr>
+    </w:lvl>
+    <w:lvl w:ilvl="7" w:tentative="1">
+      <w:start w:val="1"/>
+      <w:numFmt w:val="bullet"/>
+      <w:lvlText w:val=""/>
+      <w:lvlJc w:val="left"/>
+      <w:pPr>
+        <w:tabs>
+          <w:tab w:val="num" w:pos="5760"/>
+        </w:tabs>
+        <w:ind w:left="5760" w:hanging="360"/>
+      </w:pPr>
+      <w:rPr>
+        <w:rFonts w:ascii="Wingdings" w:hAnsi="Wingdings" w:hint="default"/>
+        <w:sz w:val="20"/>
+      </w:rPr>
+    </w:lvl>
+    <w:lvl w:ilvl="8" w:tentative="1">
+      <w:start w:val="1"/>
+      <w:numFmt w:val="bullet"/>
+      <w:lvlText w:val=""/>
+      <w:lvlJc w:val="left"/>
+      <w:pPr>
+        <w:tabs>
+          <w:tab w:val="num" w:pos="6480"/>
+        </w:tabs>
+        <w:ind w:left="6480" w:hanging="360"/>
+      </w:pPr>
+      <w:rPr>
+        <w:rFonts w:ascii="Wingdings" w:hAnsi="Wingdings" w:hint="default"/>
+        <w:sz w:val="20"/>
+      </w:rPr>
+    </w:lvl>
+  </w:abstractNum>
   <w:num w:numId="1">
     <w:abstractNumId w:val="0"/>
+  </w:num>
+  <w:num w:numId="2">
+    <w:abstractNumId w:val="1"/>
+  </w:num>
+  <w:num w:numId="3">
+    <w:abstractNumId w:val="2"/>
   </w:num>
 </w:numbering>
 </file>
@@ -5079,14 +7079,14 @@
     <w:lsdException w:name="Unresolved Mention" w:semiHidden="1" w:unhideWhenUsed="1"/>
     <w:lsdException w:name="Smart Link" w:semiHidden="1" w:unhideWhenUsed="1"/>
   </w:latentStyles>
-  <w:style w:type="paragraph" w:default="1" w:styleId="Normal">
+  <w:style w:type="paragraph" w:default="1" w:styleId="Standard">
     <w:name w:val="Normal"/>
     <w:qFormat/>
   </w:style>
-  <w:style w:type="paragraph" w:styleId="Heading1">
+  <w:style w:type="paragraph" w:styleId="berschrift1">
     <w:name w:val="heading 1"/>
-    <w:basedOn w:val="Normal"/>
-    <w:next w:val="Normal"/>
+    <w:basedOn w:val="Standard"/>
+    <w:next w:val="Standard"/>
     <w:uiPriority w:val="9"/>
     <w:qFormat/>
     <w:pPr>
@@ -5103,10 +7103,10 @@
       <w:szCs w:val="36"/>
     </w:rPr>
   </w:style>
-  <w:style w:type="paragraph" w:styleId="Heading2">
+  <w:style w:type="paragraph" w:styleId="berschrift2">
     <w:name w:val="heading 2"/>
-    <w:basedOn w:val="Normal"/>
-    <w:next w:val="Normal"/>
+    <w:basedOn w:val="Standard"/>
+    <w:next w:val="Standard"/>
     <w:uiPriority w:val="9"/>
     <w:unhideWhenUsed/>
     <w:qFormat/>
@@ -5123,10 +7123,10 @@
       <w:szCs w:val="26"/>
     </w:rPr>
   </w:style>
-  <w:style w:type="paragraph" w:styleId="Heading3">
+  <w:style w:type="paragraph" w:styleId="berschrift3">
     <w:name w:val="heading 3"/>
-    <w:basedOn w:val="Normal"/>
-    <w:next w:val="Normal"/>
+    <w:basedOn w:val="Standard"/>
+    <w:next w:val="Standard"/>
     <w:uiPriority w:val="9"/>
     <w:semiHidden/>
     <w:unhideWhenUsed/>
@@ -5140,10 +7140,10 @@
       <w:b/>
     </w:rPr>
   </w:style>
-  <w:style w:type="paragraph" w:styleId="Heading4">
+  <w:style w:type="paragraph" w:styleId="berschrift4">
     <w:name w:val="heading 4"/>
-    <w:basedOn w:val="Normal"/>
-    <w:next w:val="Normal"/>
+    <w:basedOn w:val="Standard"/>
+    <w:next w:val="Standard"/>
     <w:uiPriority w:val="9"/>
     <w:semiHidden/>
     <w:unhideWhenUsed/>
@@ -5160,10 +7160,10 @@
       <w:szCs w:val="24"/>
     </w:rPr>
   </w:style>
-  <w:style w:type="paragraph" w:styleId="Heading5">
+  <w:style w:type="paragraph" w:styleId="berschrift5">
     <w:name w:val="heading 5"/>
-    <w:basedOn w:val="Normal"/>
-    <w:next w:val="Normal"/>
+    <w:basedOn w:val="Standard"/>
+    <w:next w:val="Standard"/>
     <w:uiPriority w:val="9"/>
     <w:semiHidden/>
     <w:unhideWhenUsed/>
@@ -5178,10 +7178,10 @@
       <w:color w:val="666666"/>
     </w:rPr>
   </w:style>
-  <w:style w:type="paragraph" w:styleId="Heading6">
+  <w:style w:type="paragraph" w:styleId="berschrift6">
     <w:name w:val="heading 6"/>
-    <w:basedOn w:val="Normal"/>
-    <w:next w:val="Normal"/>
+    <w:basedOn w:val="Standard"/>
+    <w:next w:val="Standard"/>
     <w:uiPriority w:val="9"/>
     <w:semiHidden/>
     <w:unhideWhenUsed/>
@@ -5197,13 +7197,13 @@
       <w:color w:val="666666"/>
     </w:rPr>
   </w:style>
-  <w:style w:type="character" w:default="1" w:styleId="DefaultParagraphFont">
+  <w:style w:type="character" w:default="1" w:styleId="Absatz-Standardschriftart">
     <w:name w:val="Default Paragraph Font"/>
     <w:uiPriority w:val="1"/>
     <w:semiHidden/>
     <w:unhideWhenUsed/>
   </w:style>
-  <w:style w:type="table" w:default="1" w:styleId="TableNormal">
+  <w:style w:type="table" w:default="1" w:styleId="NormaleTabelle">
     <w:name w:val="Normal Table"/>
     <w:uiPriority w:val="99"/>
     <w:semiHidden/>
@@ -5218,16 +7218,16 @@
       </w:tblCellMar>
     </w:tblPr>
   </w:style>
-  <w:style w:type="numbering" w:default="1" w:styleId="NoList">
+  <w:style w:type="numbering" w:default="1" w:styleId="KeineListe">
     <w:name w:val="No List"/>
     <w:uiPriority w:val="99"/>
     <w:semiHidden/>
     <w:unhideWhenUsed/>
   </w:style>
-  <w:style w:type="paragraph" w:styleId="Title">
+  <w:style w:type="paragraph" w:styleId="Titel">
     <w:name w:val="Title"/>
-    <w:basedOn w:val="Normal"/>
-    <w:next w:val="Normal"/>
+    <w:basedOn w:val="Standard"/>
+    <w:next w:val="Standard"/>
     <w:uiPriority w:val="10"/>
     <w:qFormat/>
     <w:pPr>
@@ -5242,10 +7242,10 @@
       <w:szCs w:val="52"/>
     </w:rPr>
   </w:style>
-  <w:style w:type="paragraph" w:styleId="Subtitle">
+  <w:style w:type="paragraph" w:styleId="Untertitel">
     <w:name w:val="Subtitle"/>
-    <w:basedOn w:val="Normal"/>
-    <w:next w:val="Normal"/>
+    <w:basedOn w:val="Standard"/>
+    <w:next w:val="Standard"/>
     <w:uiPriority w:val="11"/>
     <w:qFormat/>
     <w:pPr>
@@ -5261,7 +7261,7 @@
     </w:rPr>
   </w:style>
   <w:style w:type="table" w:customStyle="1" w:styleId="a">
-    <w:basedOn w:val="TableNormal"/>
+    <w:basedOn w:val="NormaleTabelle"/>
     <w:tblPr>
       <w:tblStyleRowBandSize w:val="1"/>
       <w:tblStyleColBandSize w:val="1"/>
@@ -5274,7 +7274,7 @@
     </w:tblPr>
   </w:style>
   <w:style w:type="table" w:customStyle="1" w:styleId="a0">
-    <w:basedOn w:val="TableNormal"/>
+    <w:basedOn w:val="NormaleTabelle"/>
     <w:tblPr>
       <w:tblStyleRowBandSize w:val="1"/>
       <w:tblStyleColBandSize w:val="1"/>
@@ -5287,7 +7287,7 @@
     </w:tblPr>
   </w:style>
   <w:style w:type="table" w:customStyle="1" w:styleId="a1">
-    <w:basedOn w:val="TableNormal"/>
+    <w:basedOn w:val="NormaleTabelle"/>
     <w:tblPr>
       <w:tblStyleRowBandSize w:val="1"/>
       <w:tblStyleColBandSize w:val="1"/>
@@ -5300,7 +7300,7 @@
     </w:tblPr>
   </w:style>
   <w:style w:type="table" w:customStyle="1" w:styleId="a2">
-    <w:basedOn w:val="TableNormal"/>
+    <w:basedOn w:val="NormaleTabelle"/>
     <w:tblPr>
       <w:tblStyleRowBandSize w:val="1"/>
       <w:tblStyleColBandSize w:val="1"/>
@@ -5313,7 +7313,7 @@
     </w:tblPr>
   </w:style>
   <w:style w:type="table" w:customStyle="1" w:styleId="a3">
-    <w:basedOn w:val="TableNormal"/>
+    <w:basedOn w:val="NormaleTabelle"/>
     <w:tblPr>
       <w:tblStyleRowBandSize w:val="1"/>
       <w:tblStyleColBandSize w:val="1"/>
@@ -5326,7 +7326,7 @@
     </w:tblPr>
   </w:style>
   <w:style w:type="table" w:customStyle="1" w:styleId="a4">
-    <w:basedOn w:val="TableNormal"/>
+    <w:basedOn w:val="NormaleTabelle"/>
     <w:tblPr>
       <w:tblStyleRowBandSize w:val="1"/>
       <w:tblStyleColBandSize w:val="1"/>
@@ -5339,7 +7339,7 @@
     </w:tblPr>
   </w:style>
   <w:style w:type="table" w:customStyle="1" w:styleId="a5">
-    <w:basedOn w:val="TableNormal"/>
+    <w:basedOn w:val="NormaleTabelle"/>
     <w:tblPr>
       <w:tblStyleRowBandSize w:val="1"/>
       <w:tblStyleColBandSize w:val="1"/>
@@ -5352,7 +7352,7 @@
     </w:tblPr>
   </w:style>
   <w:style w:type="table" w:customStyle="1" w:styleId="a6">
-    <w:basedOn w:val="TableNormal"/>
+    <w:basedOn w:val="NormaleTabelle"/>
     <w:tblPr>
       <w:tblStyleRowBandSize w:val="1"/>
       <w:tblStyleColBandSize w:val="1"/>
@@ -5365,7 +7365,7 @@
     </w:tblPr>
   </w:style>
   <w:style w:type="table" w:customStyle="1" w:styleId="a7">
-    <w:basedOn w:val="TableNormal"/>
+    <w:basedOn w:val="NormaleTabelle"/>
     <w:tblPr>
       <w:tblStyleRowBandSize w:val="1"/>
       <w:tblStyleColBandSize w:val="1"/>
@@ -5378,7 +7378,7 @@
     </w:tblPr>
   </w:style>
   <w:style w:type="table" w:customStyle="1" w:styleId="a8">
-    <w:basedOn w:val="TableNormal"/>
+    <w:basedOn w:val="NormaleTabelle"/>
     <w:tblPr>
       <w:tblStyleRowBandSize w:val="1"/>
       <w:tblStyleColBandSize w:val="1"/>
@@ -5391,7 +7391,7 @@
     </w:tblPr>
   </w:style>
   <w:style w:type="table" w:customStyle="1" w:styleId="a9">
-    <w:basedOn w:val="TableNormal"/>
+    <w:basedOn w:val="NormaleTabelle"/>
     <w:tblPr>
       <w:tblStyleRowBandSize w:val="1"/>
       <w:tblStyleColBandSize w:val="1"/>
@@ -5404,7 +7404,7 @@
     </w:tblPr>
   </w:style>
   <w:style w:type="table" w:customStyle="1" w:styleId="aa">
-    <w:basedOn w:val="TableNormal"/>
+    <w:basedOn w:val="NormaleTabelle"/>
     <w:tblPr>
       <w:tblStyleRowBandSize w:val="1"/>
       <w:tblStyleColBandSize w:val="1"/>
@@ -5417,7 +7417,7 @@
     </w:tblPr>
   </w:style>
   <w:style w:type="table" w:customStyle="1" w:styleId="ab">
-    <w:basedOn w:val="TableNormal"/>
+    <w:basedOn w:val="NormaleTabelle"/>
     <w:tblPr>
       <w:tblStyleRowBandSize w:val="1"/>
       <w:tblStyleColBandSize w:val="1"/>
@@ -5430,7 +7430,7 @@
     </w:tblPr>
   </w:style>
   <w:style w:type="table" w:customStyle="1" w:styleId="ac">
-    <w:basedOn w:val="TableNormal"/>
+    <w:basedOn w:val="NormaleTabelle"/>
     <w:tblPr>
       <w:tblStyleRowBandSize w:val="1"/>
       <w:tblStyleColBandSize w:val="1"/>
@@ -5443,7 +7443,7 @@
     </w:tblPr>
   </w:style>
   <w:style w:type="table" w:customStyle="1" w:styleId="ad">
-    <w:basedOn w:val="TableNormal"/>
+    <w:basedOn w:val="NormaleTabelle"/>
     <w:tblPr>
       <w:tblStyleRowBandSize w:val="1"/>
       <w:tblStyleColBandSize w:val="1"/>
@@ -5456,7 +7456,7 @@
     </w:tblPr>
   </w:style>
   <w:style w:type="table" w:customStyle="1" w:styleId="ae">
-    <w:basedOn w:val="TableNormal"/>
+    <w:basedOn w:val="NormaleTabelle"/>
     <w:tblPr>
       <w:tblStyleRowBandSize w:val="1"/>
       <w:tblStyleColBandSize w:val="1"/>
@@ -5469,7 +7469,7 @@
     </w:tblPr>
   </w:style>
   <w:style w:type="table" w:customStyle="1" w:styleId="af">
-    <w:basedOn w:val="TableNormal"/>
+    <w:basedOn w:val="NormaleTabelle"/>
     <w:tblPr>
       <w:tblStyleRowBandSize w:val="1"/>
       <w:tblStyleColBandSize w:val="1"/>
@@ -5482,7 +7482,7 @@
     </w:tblPr>
   </w:style>
   <w:style w:type="table" w:customStyle="1" w:styleId="af0">
-    <w:basedOn w:val="TableNormal"/>
+    <w:basedOn w:val="NormaleTabelle"/>
     <w:tblPr>
       <w:tblStyleRowBandSize w:val="1"/>
       <w:tblStyleColBandSize w:val="1"/>
@@ -5495,7 +7495,7 @@
     </w:tblPr>
   </w:style>
   <w:style w:type="table" w:customStyle="1" w:styleId="af1">
-    <w:basedOn w:val="TableNormal"/>
+    <w:basedOn w:val="NormaleTabelle"/>
     <w:tblPr>
       <w:tblStyleRowBandSize w:val="1"/>
       <w:tblStyleColBandSize w:val="1"/>
@@ -5508,7 +7508,7 @@
     </w:tblPr>
   </w:style>
   <w:style w:type="table" w:customStyle="1" w:styleId="af2">
-    <w:basedOn w:val="TableNormal"/>
+    <w:basedOn w:val="NormaleTabelle"/>
     <w:tblPr>
       <w:tblStyleRowBandSize w:val="1"/>
       <w:tblStyleColBandSize w:val="1"/>
@@ -5521,7 +7521,7 @@
     </w:tblPr>
   </w:style>
   <w:style w:type="table" w:customStyle="1" w:styleId="af3">
-    <w:basedOn w:val="TableNormal"/>
+    <w:basedOn w:val="NormaleTabelle"/>
     <w:tblPr>
       <w:tblStyleRowBandSize w:val="1"/>
       <w:tblStyleColBandSize w:val="1"/>
@@ -5534,7 +7534,7 @@
     </w:tblPr>
   </w:style>
   <w:style w:type="table" w:customStyle="1" w:styleId="af4">
-    <w:basedOn w:val="TableNormal"/>
+    <w:basedOn w:val="NormaleTabelle"/>
     <w:tblPr>
       <w:tblStyleRowBandSize w:val="1"/>
       <w:tblStyleColBandSize w:val="1"/>
@@ -5547,7 +7547,7 @@
     </w:tblPr>
   </w:style>
   <w:style w:type="table" w:customStyle="1" w:styleId="af5">
-    <w:basedOn w:val="TableNormal"/>
+    <w:basedOn w:val="NormaleTabelle"/>
     <w:tblPr>
       <w:tblStyleRowBandSize w:val="1"/>
       <w:tblStyleColBandSize w:val="1"/>
@@ -5560,7 +7560,7 @@
     </w:tblPr>
   </w:style>
   <w:style w:type="table" w:customStyle="1" w:styleId="af6">
-    <w:basedOn w:val="TableNormal"/>
+    <w:basedOn w:val="NormaleTabelle"/>
     <w:tblPr>
       <w:tblStyleRowBandSize w:val="1"/>
       <w:tblStyleColBandSize w:val="1"/>
@@ -5573,7 +7573,7 @@
     </w:tblPr>
   </w:style>
   <w:style w:type="table" w:customStyle="1" w:styleId="af7">
-    <w:basedOn w:val="TableNormal"/>
+    <w:basedOn w:val="NormaleTabelle"/>
     <w:tblPr>
       <w:tblStyleRowBandSize w:val="1"/>
       <w:tblStyleColBandSize w:val="1"/>
@@ -5586,7 +7586,7 @@
     </w:tblPr>
   </w:style>
   <w:style w:type="table" w:customStyle="1" w:styleId="af8">
-    <w:basedOn w:val="TableNormal"/>
+    <w:basedOn w:val="NormaleTabelle"/>
     <w:tblPr>
       <w:tblStyleRowBandSize w:val="1"/>
       <w:tblStyleColBandSize w:val="1"/>
@@ -5599,7 +7599,7 @@
     </w:tblPr>
   </w:style>
   <w:style w:type="table" w:customStyle="1" w:styleId="af9">
-    <w:basedOn w:val="TableNormal"/>
+    <w:basedOn w:val="NormaleTabelle"/>
     <w:tblPr>
       <w:tblStyleRowBandSize w:val="1"/>
       <w:tblStyleColBandSize w:val="1"/>
@@ -5612,7 +7612,7 @@
     </w:tblPr>
   </w:style>
   <w:style w:type="table" w:customStyle="1" w:styleId="afa">
-    <w:basedOn w:val="TableNormal"/>
+    <w:basedOn w:val="NormaleTabelle"/>
     <w:tblPr>
       <w:tblStyleRowBandSize w:val="1"/>
       <w:tblStyleColBandSize w:val="1"/>
@@ -5625,7 +7625,7 @@
     </w:tblPr>
   </w:style>
   <w:style w:type="table" w:customStyle="1" w:styleId="afb">
-    <w:basedOn w:val="TableNormal"/>
+    <w:basedOn w:val="NormaleTabelle"/>
     <w:tblPr>
       <w:tblStyleRowBandSize w:val="1"/>
       <w:tblStyleColBandSize w:val="1"/>
@@ -5638,7 +7638,7 @@
     </w:tblPr>
   </w:style>
   <w:style w:type="table" w:customStyle="1" w:styleId="afc">
-    <w:basedOn w:val="TableNormal"/>
+    <w:basedOn w:val="NormaleTabelle"/>
     <w:tblPr>
       <w:tblStyleRowBandSize w:val="1"/>
       <w:tblStyleColBandSize w:val="1"/>
@@ -5651,7 +7651,7 @@
     </w:tblPr>
   </w:style>
   <w:style w:type="table" w:customStyle="1" w:styleId="afd">
-    <w:basedOn w:val="TableNormal"/>
+    <w:basedOn w:val="NormaleTabelle"/>
     <w:tblPr>
       <w:tblStyleRowBandSize w:val="1"/>
       <w:tblStyleColBandSize w:val="1"/>
@@ -5664,7 +7664,7 @@
     </w:tblPr>
   </w:style>
   <w:style w:type="table" w:customStyle="1" w:styleId="afe">
-    <w:basedOn w:val="TableNormal"/>
+    <w:basedOn w:val="NormaleTabelle"/>
     <w:tblPr>
       <w:tblStyleRowBandSize w:val="1"/>
       <w:tblStyleColBandSize w:val="1"/>
@@ -5677,7 +7677,7 @@
     </w:tblPr>
   </w:style>
   <w:style w:type="table" w:customStyle="1" w:styleId="aff">
-    <w:basedOn w:val="TableNormal"/>
+    <w:basedOn w:val="NormaleTabelle"/>
     <w:tblPr>
       <w:tblStyleRowBandSize w:val="1"/>
       <w:tblStyleColBandSize w:val="1"/>
@@ -5690,7 +7690,7 @@
     </w:tblPr>
   </w:style>
   <w:style w:type="table" w:customStyle="1" w:styleId="aff0">
-    <w:basedOn w:val="TableNormal"/>
+    <w:basedOn w:val="NormaleTabelle"/>
     <w:tblPr>
       <w:tblStyleRowBandSize w:val="1"/>
       <w:tblStyleColBandSize w:val="1"/>
@@ -5703,7 +7703,7 @@
     </w:tblPr>
   </w:style>
   <w:style w:type="table" w:customStyle="1" w:styleId="aff1">
-    <w:basedOn w:val="TableNormal"/>
+    <w:basedOn w:val="NormaleTabelle"/>
     <w:tblPr>
       <w:tblStyleRowBandSize w:val="1"/>
       <w:tblStyleColBandSize w:val="1"/>
@@ -5716,7 +7716,7 @@
     </w:tblPr>
   </w:style>
   <w:style w:type="table" w:customStyle="1" w:styleId="aff2">
-    <w:basedOn w:val="TableNormal"/>
+    <w:basedOn w:val="NormaleTabelle"/>
     <w:tblPr>
       <w:tblStyleRowBandSize w:val="1"/>
       <w:tblStyleColBandSize w:val="1"/>
@@ -5729,7 +7729,7 @@
     </w:tblPr>
   </w:style>
   <w:style w:type="table" w:customStyle="1" w:styleId="aff3">
-    <w:basedOn w:val="TableNormal"/>
+    <w:basedOn w:val="NormaleTabelle"/>
     <w:tblPr>
       <w:tblStyleRowBandSize w:val="1"/>
       <w:tblStyleColBandSize w:val="1"/>
@@ -5742,7 +7742,7 @@
     </w:tblPr>
   </w:style>
   <w:style w:type="table" w:customStyle="1" w:styleId="aff4">
-    <w:basedOn w:val="TableNormal"/>
+    <w:basedOn w:val="NormaleTabelle"/>
     <w:tblPr>
       <w:tblStyleRowBandSize w:val="1"/>
       <w:tblStyleColBandSize w:val="1"/>
@@ -5755,7 +7755,7 @@
     </w:tblPr>
   </w:style>
   <w:style w:type="table" w:customStyle="1" w:styleId="aff5">
-    <w:basedOn w:val="TableNormal"/>
+    <w:basedOn w:val="NormaleTabelle"/>
     <w:tblPr>
       <w:tblStyleRowBandSize w:val="1"/>
       <w:tblStyleColBandSize w:val="1"/>
@@ -5768,7 +7768,7 @@
     </w:tblPr>
   </w:style>
   <w:style w:type="table" w:customStyle="1" w:styleId="aff6">
-    <w:basedOn w:val="TableNormal"/>
+    <w:basedOn w:val="NormaleTabelle"/>
     <w:tblPr>
       <w:tblStyleRowBandSize w:val="1"/>
       <w:tblStyleColBandSize w:val="1"/>
@@ -5779,6 +7779,264 @@
         <w:right w:w="100" w:type="dxa"/>
       </w:tblCellMar>
     </w:tblPr>
+  </w:style>
+  <w:style w:type="table" w:styleId="Tabellenraster">
+    <w:name w:val="Table Grid"/>
+    <w:basedOn w:val="NormaleTabelle"/>
+    <w:uiPriority w:val="39"/>
+    <w:rsid w:val="00A338BC"/>
+    <w:pPr>
+      <w:spacing w:line="240" w:lineRule="auto"/>
+    </w:pPr>
+    <w:tblPr>
+      <w:tblBorders>
+        <w:top w:val="single" w:sz="4" w:space="0" w:color="auto"/>
+        <w:left w:val="single" w:sz="4" w:space="0" w:color="auto"/>
+        <w:bottom w:val="single" w:sz="4" w:space="0" w:color="auto"/>
+        <w:right w:val="single" w:sz="4" w:space="0" w:color="auto"/>
+        <w:insideH w:val="single" w:sz="4" w:space="0" w:color="auto"/>
+        <w:insideV w:val="single" w:sz="4" w:space="0" w:color="auto"/>
+      </w:tblBorders>
+    </w:tblPr>
+  </w:style>
+  <w:style w:type="table" w:styleId="Gitternetztabelle1hellAkzent1">
+    <w:name w:val="Grid Table 1 Light Accent 1"/>
+    <w:basedOn w:val="NormaleTabelle"/>
+    <w:uiPriority w:val="46"/>
+    <w:rsid w:val="00A338BC"/>
+    <w:pPr>
+      <w:spacing w:line="240" w:lineRule="auto"/>
+    </w:pPr>
+    <w:tblPr>
+      <w:tblStyleRowBandSize w:val="1"/>
+      <w:tblStyleColBandSize w:val="1"/>
+      <w:tblBorders>
+        <w:top w:val="single" w:sz="4" w:space="0" w:color="B8CCE4" w:themeColor="accent1" w:themeTint="66"/>
+        <w:left w:val="single" w:sz="4" w:space="0" w:color="B8CCE4" w:themeColor="accent1" w:themeTint="66"/>
+        <w:bottom w:val="single" w:sz="4" w:space="0" w:color="B8CCE4" w:themeColor="accent1" w:themeTint="66"/>
+        <w:right w:val="single" w:sz="4" w:space="0" w:color="B8CCE4" w:themeColor="accent1" w:themeTint="66"/>
+        <w:insideH w:val="single" w:sz="4" w:space="0" w:color="B8CCE4" w:themeColor="accent1" w:themeTint="66"/>
+        <w:insideV w:val="single" w:sz="4" w:space="0" w:color="B8CCE4" w:themeColor="accent1" w:themeTint="66"/>
+      </w:tblBorders>
+    </w:tblPr>
+    <w:tblStylePr w:type="firstRow">
+      <w:rPr>
+        <w:b/>
+        <w:bCs/>
+      </w:rPr>
+      <w:tblPr/>
+      <w:tcPr>
+        <w:tcBorders>
+          <w:bottom w:val="single" w:sz="12" w:space="0" w:color="95B3D7" w:themeColor="accent1" w:themeTint="99"/>
+        </w:tcBorders>
+      </w:tcPr>
+    </w:tblStylePr>
+    <w:tblStylePr w:type="lastRow">
+      <w:rPr>
+        <w:b/>
+        <w:bCs/>
+      </w:rPr>
+      <w:tblPr/>
+      <w:tcPr>
+        <w:tcBorders>
+          <w:top w:val="double" w:sz="2" w:space="0" w:color="95B3D7" w:themeColor="accent1" w:themeTint="99"/>
+        </w:tcBorders>
+      </w:tcPr>
+    </w:tblStylePr>
+    <w:tblStylePr w:type="firstCol">
+      <w:rPr>
+        <w:b/>
+        <w:bCs/>
+      </w:rPr>
+    </w:tblStylePr>
+    <w:tblStylePr w:type="lastCol">
+      <w:rPr>
+        <w:b/>
+        <w:bCs/>
+      </w:rPr>
+    </w:tblStylePr>
+  </w:style>
+  <w:style w:type="table" w:styleId="Gitternetztabelle4Akzent1">
+    <w:name w:val="Grid Table 4 Accent 1"/>
+    <w:basedOn w:val="NormaleTabelle"/>
+    <w:uiPriority w:val="49"/>
+    <w:rsid w:val="00A338BC"/>
+    <w:pPr>
+      <w:spacing w:line="240" w:lineRule="auto"/>
+    </w:pPr>
+    <w:tblPr>
+      <w:tblStyleRowBandSize w:val="1"/>
+      <w:tblStyleColBandSize w:val="1"/>
+      <w:tblBorders>
+        <w:top w:val="single" w:sz="4" w:space="0" w:color="95B3D7" w:themeColor="accent1" w:themeTint="99"/>
+        <w:left w:val="single" w:sz="4" w:space="0" w:color="95B3D7" w:themeColor="accent1" w:themeTint="99"/>
+        <w:bottom w:val="single" w:sz="4" w:space="0" w:color="95B3D7" w:themeColor="accent1" w:themeTint="99"/>
+        <w:right w:val="single" w:sz="4" w:space="0" w:color="95B3D7" w:themeColor="accent1" w:themeTint="99"/>
+        <w:insideH w:val="single" w:sz="4" w:space="0" w:color="95B3D7" w:themeColor="accent1" w:themeTint="99"/>
+        <w:insideV w:val="single" w:sz="4" w:space="0" w:color="95B3D7" w:themeColor="accent1" w:themeTint="99"/>
+      </w:tblBorders>
+    </w:tblPr>
+    <w:tblStylePr w:type="firstRow">
+      <w:rPr>
+        <w:b/>
+        <w:bCs/>
+        <w:color w:val="FFFFFF" w:themeColor="background1"/>
+      </w:rPr>
+      <w:tblPr/>
+      <w:tcPr>
+        <w:tcBorders>
+          <w:top w:val="single" w:sz="4" w:space="0" w:color="4F81BD" w:themeColor="accent1"/>
+          <w:left w:val="single" w:sz="4" w:space="0" w:color="4F81BD" w:themeColor="accent1"/>
+          <w:bottom w:val="single" w:sz="4" w:space="0" w:color="4F81BD" w:themeColor="accent1"/>
+          <w:right w:val="single" w:sz="4" w:space="0" w:color="4F81BD" w:themeColor="accent1"/>
+          <w:insideH w:val="nil"/>
+          <w:insideV w:val="nil"/>
+        </w:tcBorders>
+        <w:shd w:val="clear" w:color="auto" w:fill="4F81BD" w:themeFill="accent1"/>
+      </w:tcPr>
+    </w:tblStylePr>
+    <w:tblStylePr w:type="lastRow">
+      <w:rPr>
+        <w:b/>
+        <w:bCs/>
+      </w:rPr>
+      <w:tblPr/>
+      <w:tcPr>
+        <w:tcBorders>
+          <w:top w:val="double" w:sz="4" w:space="0" w:color="4F81BD" w:themeColor="accent1"/>
+        </w:tcBorders>
+      </w:tcPr>
+    </w:tblStylePr>
+    <w:tblStylePr w:type="firstCol">
+      <w:rPr>
+        <w:b/>
+        <w:bCs/>
+      </w:rPr>
+    </w:tblStylePr>
+    <w:tblStylePr w:type="lastCol">
+      <w:rPr>
+        <w:b/>
+        <w:bCs/>
+      </w:rPr>
+    </w:tblStylePr>
+    <w:tblStylePr w:type="band1Vert">
+      <w:tblPr/>
+      <w:tcPr>
+        <w:shd w:val="clear" w:color="auto" w:fill="DBE5F1" w:themeFill="accent1" w:themeFillTint="33"/>
+      </w:tcPr>
+    </w:tblStylePr>
+    <w:tblStylePr w:type="band1Horz">
+      <w:tblPr/>
+      <w:tcPr>
+        <w:shd w:val="clear" w:color="auto" w:fill="DBE5F1" w:themeFill="accent1" w:themeFillTint="33"/>
+      </w:tcPr>
+    </w:tblStylePr>
+  </w:style>
+  <w:style w:type="table" w:styleId="Gitternetztabelle5dunkelAkzent1">
+    <w:name w:val="Grid Table 5 Dark Accent 1"/>
+    <w:basedOn w:val="NormaleTabelle"/>
+    <w:uiPriority w:val="50"/>
+    <w:rsid w:val="00CA5AA7"/>
+    <w:pPr>
+      <w:spacing w:line="240" w:lineRule="auto"/>
+    </w:pPr>
+    <w:tblPr>
+      <w:tblStyleRowBandSize w:val="1"/>
+      <w:tblStyleColBandSize w:val="1"/>
+      <w:tblBorders>
+        <w:top w:val="single" w:sz="4" w:space="0" w:color="FFFFFF" w:themeColor="background1"/>
+        <w:left w:val="single" w:sz="4" w:space="0" w:color="FFFFFF" w:themeColor="background1"/>
+        <w:bottom w:val="single" w:sz="4" w:space="0" w:color="FFFFFF" w:themeColor="background1"/>
+        <w:right w:val="single" w:sz="4" w:space="0" w:color="FFFFFF" w:themeColor="background1"/>
+        <w:insideH w:val="single" w:sz="4" w:space="0" w:color="FFFFFF" w:themeColor="background1"/>
+        <w:insideV w:val="single" w:sz="4" w:space="0" w:color="FFFFFF" w:themeColor="background1"/>
+      </w:tblBorders>
+    </w:tblPr>
+    <w:tcPr>
+      <w:shd w:val="clear" w:color="auto" w:fill="DBE5F1" w:themeFill="accent1" w:themeFillTint="33"/>
+    </w:tcPr>
+    <w:tblStylePr w:type="firstRow">
+      <w:rPr>
+        <w:b/>
+        <w:bCs/>
+        <w:color w:val="FFFFFF" w:themeColor="background1"/>
+      </w:rPr>
+      <w:tblPr/>
+      <w:tcPr>
+        <w:tcBorders>
+          <w:top w:val="single" w:sz="4" w:space="0" w:color="FFFFFF" w:themeColor="background1"/>
+          <w:left w:val="single" w:sz="4" w:space="0" w:color="FFFFFF" w:themeColor="background1"/>
+          <w:right w:val="single" w:sz="4" w:space="0" w:color="FFFFFF" w:themeColor="background1"/>
+          <w:insideH w:val="nil"/>
+          <w:insideV w:val="nil"/>
+        </w:tcBorders>
+        <w:shd w:val="clear" w:color="auto" w:fill="4F81BD" w:themeFill="accent1"/>
+      </w:tcPr>
+    </w:tblStylePr>
+    <w:tblStylePr w:type="lastRow">
+      <w:rPr>
+        <w:b/>
+        <w:bCs/>
+        <w:color w:val="FFFFFF" w:themeColor="background1"/>
+      </w:rPr>
+      <w:tblPr/>
+      <w:tcPr>
+        <w:tcBorders>
+          <w:left w:val="single" w:sz="4" w:space="0" w:color="FFFFFF" w:themeColor="background1"/>
+          <w:bottom w:val="single" w:sz="4" w:space="0" w:color="FFFFFF" w:themeColor="background1"/>
+          <w:right w:val="single" w:sz="4" w:space="0" w:color="FFFFFF" w:themeColor="background1"/>
+          <w:insideH w:val="nil"/>
+          <w:insideV w:val="nil"/>
+        </w:tcBorders>
+        <w:shd w:val="clear" w:color="auto" w:fill="4F81BD" w:themeFill="accent1"/>
+      </w:tcPr>
+    </w:tblStylePr>
+    <w:tblStylePr w:type="firstCol">
+      <w:rPr>
+        <w:b/>
+        <w:bCs/>
+        <w:color w:val="FFFFFF" w:themeColor="background1"/>
+      </w:rPr>
+      <w:tblPr/>
+      <w:tcPr>
+        <w:tcBorders>
+          <w:top w:val="single" w:sz="4" w:space="0" w:color="FFFFFF" w:themeColor="background1"/>
+          <w:left w:val="single" w:sz="4" w:space="0" w:color="FFFFFF" w:themeColor="background1"/>
+          <w:bottom w:val="single" w:sz="4" w:space="0" w:color="FFFFFF" w:themeColor="background1"/>
+          <w:insideV w:val="nil"/>
+        </w:tcBorders>
+        <w:shd w:val="clear" w:color="auto" w:fill="4F81BD" w:themeFill="accent1"/>
+      </w:tcPr>
+    </w:tblStylePr>
+    <w:tblStylePr w:type="lastCol">
+      <w:rPr>
+        <w:b/>
+        <w:bCs/>
+        <w:color w:val="FFFFFF" w:themeColor="background1"/>
+      </w:rPr>
+      <w:tblPr/>
+      <w:tcPr>
+        <w:tcBorders>
+          <w:top w:val="single" w:sz="4" w:space="0" w:color="FFFFFF" w:themeColor="background1"/>
+          <w:bottom w:val="single" w:sz="4" w:space="0" w:color="FFFFFF" w:themeColor="background1"/>
+          <w:right w:val="single" w:sz="4" w:space="0" w:color="FFFFFF" w:themeColor="background1"/>
+          <w:insideV w:val="nil"/>
+        </w:tcBorders>
+        <w:shd w:val="clear" w:color="auto" w:fill="4F81BD" w:themeFill="accent1"/>
+      </w:tcPr>
+    </w:tblStylePr>
+    <w:tblStylePr w:type="band1Vert">
+      <w:tblPr/>
+      <w:tcPr>
+        <w:shd w:val="clear" w:color="auto" w:fill="B8CCE4" w:themeFill="accent1" w:themeFillTint="66"/>
+      </w:tcPr>
+    </w:tblStylePr>
+    <w:tblStylePr w:type="band1Horz">
+      <w:tblPr/>
+      <w:tcPr>
+        <w:shd w:val="clear" w:color="auto" w:fill="B8CCE4" w:themeFill="accent1" w:themeFillTint="66"/>
+      </w:tcPr>
+    </w:tblStylePr>
   </w:style>
 </w:styles>
 </file>

</xml_diff>